<commit_message>
update with Elk and change order
</commit_message>
<xml_diff>
--- a/docs/Aquatic_restoration_and_fish_passage_resources.docx
+++ b/docs/Aquatic_restoration_and_fish_passage_resources.docx
@@ -439,13 +439,6 @@
             <w:tcW w:w="2718" w:type="dxa"/>
           </w:tcPr>
           <w:p>
-            <w:pPr>
-              <w:rPr>
-                <w:rFonts w:ascii="Tahoma" w:hAnsi="Tahoma" w:cs="Tahoma"/>
-                <w:sz w:val="18"/>
-                <w:szCs w:val="18"/>
-              </w:rPr>
-            </w:pPr>
             <w:hyperlink r:id="rId8" w:history="1">
               <w:r>
                 <w:rPr>
@@ -572,16 +565,22 @@
                 <w:szCs w:val="18"/>
               </w:rPr>
             </w:pPr>
-            <w:proofErr w:type="spellStart"/>
-            <w:r>
-              <w:rPr>
-                <w:rFonts w:ascii="Tahoma" w:hAnsi="Tahoma" w:cs="Tahoma"/>
-                <w:sz w:val="18"/>
-                <w:szCs w:val="18"/>
-              </w:rPr>
-              <w:t>Parsnip_Fish_Passage</w:t>
-            </w:r>
-            <w:proofErr w:type="spellEnd"/>
+            <w:r>
+              <w:rPr>
+                <w:rFonts w:ascii="Tahoma" w:hAnsi="Tahoma" w:cs="Tahoma"/>
+                <w:sz w:val="18"/>
+                <w:szCs w:val="18"/>
+              </w:rPr>
+              <w:t>Restoring Fish Passage in the Peace Region</w:t>
+            </w:r>
+            <w:r>
+              <w:rPr>
+                <w:rFonts w:ascii="Tahoma" w:hAnsi="Tahoma" w:cs="Tahoma"/>
+                <w:sz w:val="18"/>
+                <w:szCs w:val="18"/>
+              </w:rPr>
+              <w:t xml:space="preserve"> 2022</w:t>
+            </w:r>
           </w:p>
         </w:tc>
         <w:tc>
@@ -604,7 +603,7 @@
                   <w:sz w:val="18"/>
                   <w:szCs w:val="18"/>
                 </w:rPr>
-                <w:t>https://newgraphenvironment.github.io/Parsnip_Fish_Passage/</w:t>
+                <w:t>https://newgraphenvironment.github.io/fish_passage_peace_2022_reporting/</w:t>
               </w:r>
             </w:hyperlink>
           </w:p>
@@ -627,7 +626,25 @@
                 <w:sz w:val="18"/>
                 <w:szCs w:val="18"/>
               </w:rPr>
-              <w:t>Interactive reporting for 2019 fish confirmation assessments in the Parsnip Watershed Group north of Prince George in the Peace Region.</w:t>
+              <w:t xml:space="preserve">Interactive reporting for 2022 fish passage restoration planning activities in the Parsnip, </w:t>
+            </w:r>
+            <w:proofErr w:type="gramStart"/>
+            <w:r>
+              <w:rPr>
+                <w:rFonts w:ascii="Tahoma" w:hAnsi="Tahoma" w:cs="Tahoma"/>
+                <w:sz w:val="18"/>
+                <w:szCs w:val="18"/>
+              </w:rPr>
+              <w:t>Carp</w:t>
+            </w:r>
+            <w:proofErr w:type="gramEnd"/>
+            <w:r>
+              <w:rPr>
+                <w:rFonts w:ascii="Tahoma" w:hAnsi="Tahoma" w:cs="Tahoma"/>
+                <w:sz w:val="18"/>
+                <w:szCs w:val="18"/>
+              </w:rPr>
+              <w:t xml:space="preserve"> and Crooked Watershed Groups north of Prince George in the Peace Region. Includes interactive planning dashboard. Fish sampling with PIT tagging conducted. Aerial imagery collected by drone.</w:t>
             </w:r>
           </w:p>
         </w:tc>
@@ -751,22 +768,16 @@
                 <w:szCs w:val="18"/>
               </w:rPr>
             </w:pPr>
-            <w:r>
-              <w:rPr>
-                <w:rFonts w:ascii="Tahoma" w:hAnsi="Tahoma" w:cs="Tahoma"/>
-                <w:sz w:val="18"/>
-                <w:szCs w:val="18"/>
-              </w:rPr>
-              <w:t>Restoring Fish Passage in the Peace Region</w:t>
-            </w:r>
-            <w:r>
-              <w:rPr>
-                <w:rFonts w:ascii="Tahoma" w:hAnsi="Tahoma" w:cs="Tahoma"/>
-                <w:sz w:val="18"/>
-                <w:szCs w:val="18"/>
-              </w:rPr>
-              <w:t xml:space="preserve"> 2022</w:t>
-            </w:r>
+            <w:proofErr w:type="spellStart"/>
+            <w:r>
+              <w:rPr>
+                <w:rFonts w:ascii="Tahoma" w:hAnsi="Tahoma" w:cs="Tahoma"/>
+                <w:sz w:val="18"/>
+                <w:szCs w:val="18"/>
+              </w:rPr>
+              <w:t>Parsnip_Fish_Passage</w:t>
+            </w:r>
+            <w:proofErr w:type="spellEnd"/>
           </w:p>
         </w:tc>
         <w:tc>
@@ -789,7 +800,7 @@
                   <w:sz w:val="18"/>
                   <w:szCs w:val="18"/>
                 </w:rPr>
-                <w:t>https://newgraphenvironment.github.io/fish_passage_peace_2022_reporting/</w:t>
+                <w:t>https://newgraphenvironment.github.io/Parsnip_Fish_Passage/</w:t>
               </w:r>
             </w:hyperlink>
           </w:p>
@@ -812,7 +823,7 @@
                 <w:sz w:val="18"/>
                 <w:szCs w:val="18"/>
               </w:rPr>
-              <w:t>Interactive reporting for 2022 fish passage restoration planning activities in the Parsnip Watershed Group north of Prince George in the Peace Region. Includes interactive planning dashboard.</w:t>
+              <w:t>Interactive reporting for 2019 fish confirmation assessments in the Parsnip Watershed Group north of Prince George in the Peace Region. Fish sampling with PIT tagging conducted. Aerial imagery collected by drone.</w:t>
             </w:r>
           </w:p>
         </w:tc>
@@ -833,6 +844,85 @@
                 <w:szCs w:val="18"/>
               </w:rPr>
             </w:pPr>
+            <w:r>
+              <w:rPr>
+                <w:rFonts w:ascii="Tahoma" w:hAnsi="Tahoma" w:cs="Tahoma"/>
+                <w:sz w:val="18"/>
+                <w:szCs w:val="18"/>
+              </w:rPr>
+              <w:t>Skeena</w:t>
+            </w:r>
+            <w:r>
+              <w:rPr>
+                <w:rFonts w:ascii="Tahoma" w:hAnsi="Tahoma" w:cs="Tahoma"/>
+                <w:sz w:val="18"/>
+                <w:szCs w:val="18"/>
+              </w:rPr>
+              <w:t xml:space="preserve"> Fish Passage Restoration Planning 202</w:t>
+            </w:r>
+            <w:r>
+              <w:rPr>
+                <w:rFonts w:ascii="Tahoma" w:hAnsi="Tahoma" w:cs="Tahoma"/>
+                <w:sz w:val="18"/>
+                <w:szCs w:val="18"/>
+              </w:rPr>
+              <w:t>2</w:t>
+            </w:r>
+          </w:p>
+        </w:tc>
+        <w:tc>
+          <w:tcPr>
+            <w:tcW w:w="2718" w:type="dxa"/>
+          </w:tcPr>
+          <w:p>
+            <w:pPr>
+              <w:rPr>
+                <w:rFonts w:ascii="Tahoma" w:hAnsi="Tahoma" w:cs="Tahoma"/>
+                <w:sz w:val="18"/>
+                <w:szCs w:val="18"/>
+              </w:rPr>
+            </w:pPr>
+            <w:hyperlink r:id="rId13" w:history="1">
+              <w:r>
+                <w:rPr>
+                  <w:rStyle w:val="Hyperlink"/>
+                  <w:rFonts w:ascii="Tahoma" w:hAnsi="Tahoma" w:cs="Tahoma"/>
+                  <w:sz w:val="18"/>
+                  <w:szCs w:val="18"/>
+                </w:rPr>
+                <w:t>https://newgraphenvironment.github.io/fish_passage_skeena_2022_reporting</w:t>
+              </w:r>
+            </w:hyperlink>
+          </w:p>
+        </w:tc>
+        <w:tc>
+          <w:tcPr>
+            <w:tcW w:w="8135" w:type="dxa"/>
+          </w:tcPr>
+          <w:p>
+            <w:pPr>
+              <w:rPr>
+                <w:rFonts w:ascii="Tahoma" w:hAnsi="Tahoma" w:cs="Tahoma"/>
+                <w:sz w:val="18"/>
+                <w:szCs w:val="18"/>
+              </w:rPr>
+            </w:pPr>
+            <w:r>
+              <w:rPr>
+                <w:rFonts w:ascii="Tahoma" w:hAnsi="Tahoma" w:cs="Tahoma"/>
+                <w:sz w:val="18"/>
+                <w:szCs w:val="18"/>
+              </w:rPr>
+              <w:t>Interactive reporting for Fish passage and h</w:t>
+            </w:r>
+            <w:r>
+              <w:rPr>
+                <w:rFonts w:ascii="Tahoma" w:hAnsi="Tahoma" w:cs="Tahoma"/>
+                <w:sz w:val="18"/>
+                <w:szCs w:val="18"/>
+              </w:rPr>
+              <w:t xml:space="preserve">abitat confirmation assessments in the </w:t>
+            </w:r>
             <w:proofErr w:type="spellStart"/>
             <w:r>
               <w:rPr>
@@ -840,6 +930,101 @@
                 <w:sz w:val="18"/>
                 <w:szCs w:val="18"/>
               </w:rPr>
+              <w:t>Morice</w:t>
+            </w:r>
+            <w:proofErr w:type="spellEnd"/>
+            <w:r>
+              <w:rPr>
+                <w:rFonts w:ascii="Tahoma" w:hAnsi="Tahoma" w:cs="Tahoma"/>
+                <w:sz w:val="18"/>
+                <w:szCs w:val="18"/>
+              </w:rPr>
+              <w:t xml:space="preserve"> River</w:t>
+            </w:r>
+            <w:r>
+              <w:rPr>
+                <w:rFonts w:ascii="Tahoma" w:hAnsi="Tahoma" w:cs="Tahoma"/>
+                <w:sz w:val="18"/>
+                <w:szCs w:val="18"/>
+              </w:rPr>
+              <w:t xml:space="preserve">, </w:t>
+            </w:r>
+            <w:proofErr w:type="spellStart"/>
+            <w:r>
+              <w:rPr>
+                <w:rFonts w:ascii="Tahoma" w:hAnsi="Tahoma" w:cs="Tahoma"/>
+                <w:sz w:val="18"/>
+                <w:szCs w:val="18"/>
+              </w:rPr>
+              <w:t>Zymoetz</w:t>
+            </w:r>
+            <w:proofErr w:type="spellEnd"/>
+            <w:r>
+              <w:rPr>
+                <w:rFonts w:ascii="Tahoma" w:hAnsi="Tahoma" w:cs="Tahoma"/>
+                <w:sz w:val="18"/>
+                <w:szCs w:val="18"/>
+              </w:rPr>
+              <w:t xml:space="preserve"> River and Kispiox River</w:t>
+            </w:r>
+            <w:r>
+              <w:rPr>
+                <w:rFonts w:ascii="Tahoma" w:hAnsi="Tahoma" w:cs="Tahoma"/>
+                <w:sz w:val="18"/>
+                <w:szCs w:val="18"/>
+              </w:rPr>
+              <w:t xml:space="preserve"> watershed group</w:t>
+            </w:r>
+            <w:r>
+              <w:rPr>
+                <w:rFonts w:ascii="Tahoma" w:hAnsi="Tahoma" w:cs="Tahoma"/>
+                <w:sz w:val="18"/>
+                <w:szCs w:val="18"/>
+              </w:rPr>
+              <w:t>s</w:t>
+            </w:r>
+            <w:r>
+              <w:rPr>
+                <w:rFonts w:ascii="Tahoma" w:hAnsi="Tahoma" w:cs="Tahoma"/>
+                <w:sz w:val="18"/>
+                <w:szCs w:val="18"/>
+              </w:rPr>
+              <w:t>.</w:t>
+            </w:r>
+            <w:r>
+              <w:rPr>
+                <w:rFonts w:ascii="Tahoma" w:hAnsi="Tahoma" w:cs="Tahoma"/>
+                <w:sz w:val="18"/>
+                <w:szCs w:val="18"/>
+              </w:rPr>
+              <w:t xml:space="preserve"> Fish sampling conducted.</w:t>
+            </w:r>
+          </w:p>
+        </w:tc>
+      </w:tr>
+      <w:tr>
+        <w:trPr>
+          <w:cantSplit/>
+        </w:trPr>
+        <w:tc>
+          <w:tcPr>
+            <w:tcW w:w="2097" w:type="dxa"/>
+          </w:tcPr>
+          <w:p>
+            <w:pPr>
+              <w:rPr>
+                <w:rFonts w:ascii="Tahoma" w:hAnsi="Tahoma" w:cs="Tahoma"/>
+                <w:sz w:val="18"/>
+                <w:szCs w:val="18"/>
+              </w:rPr>
+            </w:pPr>
+            <w:proofErr w:type="spellStart"/>
+            <w:r>
+              <w:rPr>
+                <w:rFonts w:ascii="Tahoma" w:hAnsi="Tahoma" w:cs="Tahoma"/>
+                <w:sz w:val="18"/>
+                <w:szCs w:val="18"/>
+              </w:rPr>
               <w:t>Bulkley</w:t>
             </w:r>
             <w:proofErr w:type="spellEnd"/>
@@ -849,6 +1034,132 @@
                 <w:sz w:val="18"/>
                 <w:szCs w:val="18"/>
               </w:rPr>
+              <w:t xml:space="preserve"> River Watershed Group Fish Passage Restoration Planning 202</w:t>
+            </w:r>
+            <w:r>
+              <w:rPr>
+                <w:rFonts w:ascii="Tahoma" w:hAnsi="Tahoma" w:cs="Tahoma"/>
+                <w:sz w:val="18"/>
+                <w:szCs w:val="18"/>
+              </w:rPr>
+              <w:t>2</w:t>
+            </w:r>
+          </w:p>
+        </w:tc>
+        <w:tc>
+          <w:tcPr>
+            <w:tcW w:w="2718" w:type="dxa"/>
+          </w:tcPr>
+          <w:p>
+            <w:pPr>
+              <w:rPr>
+                <w:rFonts w:ascii="Tahoma" w:hAnsi="Tahoma" w:cs="Tahoma"/>
+                <w:sz w:val="18"/>
+                <w:szCs w:val="18"/>
+              </w:rPr>
+            </w:pPr>
+            <w:hyperlink r:id="rId14" w:history="1">
+              <w:r>
+                <w:rPr>
+                  <w:rStyle w:val="Hyperlink"/>
+                  <w:rFonts w:ascii="Tahoma" w:hAnsi="Tahoma" w:cs="Tahoma"/>
+                  <w:sz w:val="18"/>
+                  <w:szCs w:val="18"/>
+                </w:rPr>
+                <w:t>https://newgraphenvironment.github.io/fish_passage_bulkley_2022_reporting/</w:t>
+              </w:r>
+            </w:hyperlink>
+          </w:p>
+        </w:tc>
+        <w:tc>
+          <w:tcPr>
+            <w:tcW w:w="8135" w:type="dxa"/>
+          </w:tcPr>
+          <w:p>
+            <w:pPr>
+              <w:rPr>
+                <w:rFonts w:ascii="Tahoma" w:hAnsi="Tahoma" w:cs="Tahoma"/>
+                <w:sz w:val="18"/>
+                <w:szCs w:val="18"/>
+              </w:rPr>
+            </w:pPr>
+            <w:r>
+              <w:rPr>
+                <w:rFonts w:ascii="Tahoma" w:hAnsi="Tahoma" w:cs="Tahoma"/>
+                <w:sz w:val="18"/>
+                <w:szCs w:val="18"/>
+              </w:rPr>
+              <w:t>Interactive reporting for fish passage assessments and habitat</w:t>
+            </w:r>
+            <w:r>
+              <w:rPr>
+                <w:rFonts w:ascii="Tahoma" w:hAnsi="Tahoma" w:cs="Tahoma"/>
+                <w:sz w:val="18"/>
+                <w:szCs w:val="18"/>
+              </w:rPr>
+              <w:t xml:space="preserve"> confirmation assessments at sites in the </w:t>
+            </w:r>
+            <w:proofErr w:type="spellStart"/>
+            <w:r>
+              <w:rPr>
+                <w:rFonts w:ascii="Tahoma" w:hAnsi="Tahoma" w:cs="Tahoma"/>
+                <w:sz w:val="18"/>
+                <w:szCs w:val="18"/>
+              </w:rPr>
+              <w:t>Bulkley</w:t>
+            </w:r>
+            <w:proofErr w:type="spellEnd"/>
+            <w:r>
+              <w:rPr>
+                <w:rFonts w:ascii="Tahoma" w:hAnsi="Tahoma" w:cs="Tahoma"/>
+                <w:sz w:val="18"/>
+                <w:szCs w:val="18"/>
+              </w:rPr>
+              <w:t xml:space="preserve"> River watershed group.</w:t>
+            </w:r>
+            <w:r>
+              <w:rPr>
+                <w:rFonts w:ascii="Tahoma" w:hAnsi="Tahoma" w:cs="Tahoma"/>
+                <w:sz w:val="18"/>
+                <w:szCs w:val="18"/>
+              </w:rPr>
+              <w:t xml:space="preserve"> Fish sampling with PIT tagging conducted.</w:t>
+            </w:r>
+          </w:p>
+        </w:tc>
+      </w:tr>
+      <w:tr>
+        <w:trPr>
+          <w:cantSplit/>
+        </w:trPr>
+        <w:tc>
+          <w:tcPr>
+            <w:tcW w:w="2097" w:type="dxa"/>
+          </w:tcPr>
+          <w:p>
+            <w:pPr>
+              <w:rPr>
+                <w:rFonts w:ascii="Tahoma" w:hAnsi="Tahoma" w:cs="Tahoma"/>
+                <w:sz w:val="18"/>
+                <w:szCs w:val="18"/>
+              </w:rPr>
+            </w:pPr>
+            <w:proofErr w:type="spellStart"/>
+            <w:r>
+              <w:rPr>
+                <w:rFonts w:ascii="Tahoma" w:hAnsi="Tahoma" w:cs="Tahoma"/>
+                <w:sz w:val="18"/>
+                <w:szCs w:val="18"/>
+              </w:rPr>
+              <w:t>Bulkley</w:t>
+            </w:r>
+            <w:proofErr w:type="spellEnd"/>
+            <w:r>
+              <w:rPr>
+                <w:rFonts w:ascii="Tahoma" w:hAnsi="Tahoma" w:cs="Tahoma"/>
+                <w:sz w:val="18"/>
+                <w:szCs w:val="18"/>
+              </w:rPr>
               <w:t xml:space="preserve"> River and </w:t>
             </w:r>
             <w:proofErr w:type="spellStart"/>
@@ -867,6 +1178,160 @@
                 <w:sz w:val="18"/>
                 <w:szCs w:val="18"/>
               </w:rPr>
+              <w:t xml:space="preserve"> River Watershed Groups Fish Passage Restoration Planning 2021</w:t>
+            </w:r>
+          </w:p>
+        </w:tc>
+        <w:tc>
+          <w:tcPr>
+            <w:tcW w:w="2718" w:type="dxa"/>
+          </w:tcPr>
+          <w:p>
+            <w:pPr>
+              <w:rPr>
+                <w:rFonts w:ascii="Tahoma" w:hAnsi="Tahoma" w:cs="Tahoma"/>
+                <w:sz w:val="18"/>
+                <w:szCs w:val="18"/>
+              </w:rPr>
+            </w:pPr>
+            <w:hyperlink r:id="rId15" w:history="1">
+              <w:r>
+                <w:rPr>
+                  <w:rStyle w:val="Hyperlink"/>
+                  <w:rFonts w:ascii="Tahoma" w:hAnsi="Tahoma" w:cs="Tahoma"/>
+                  <w:sz w:val="18"/>
+                  <w:szCs w:val="18"/>
+                </w:rPr>
+                <w:t>https://newgraphenvironment.github.io/fish_passage_skeena_2021_reporting/</w:t>
+              </w:r>
+            </w:hyperlink>
+          </w:p>
+        </w:tc>
+        <w:tc>
+          <w:tcPr>
+            <w:tcW w:w="8135" w:type="dxa"/>
+          </w:tcPr>
+          <w:p>
+            <w:pPr>
+              <w:rPr>
+                <w:rFonts w:ascii="Tahoma" w:hAnsi="Tahoma" w:cs="Tahoma"/>
+                <w:sz w:val="18"/>
+                <w:szCs w:val="18"/>
+              </w:rPr>
+            </w:pPr>
+            <w:r>
+              <w:rPr>
+                <w:rFonts w:ascii="Tahoma" w:hAnsi="Tahoma" w:cs="Tahoma"/>
+                <w:sz w:val="18"/>
+                <w:szCs w:val="18"/>
+              </w:rPr>
+              <w:t>Interactive reporting for Fish passage assessments and h</w:t>
+            </w:r>
+            <w:r>
+              <w:rPr>
+                <w:rFonts w:ascii="Tahoma" w:hAnsi="Tahoma" w:cs="Tahoma"/>
+                <w:sz w:val="18"/>
+                <w:szCs w:val="18"/>
+              </w:rPr>
+              <w:t xml:space="preserve">abitat confirmation assessments in the </w:t>
+            </w:r>
+            <w:proofErr w:type="spellStart"/>
+            <w:r>
+              <w:rPr>
+                <w:rFonts w:ascii="Tahoma" w:hAnsi="Tahoma" w:cs="Tahoma"/>
+                <w:sz w:val="18"/>
+                <w:szCs w:val="18"/>
+              </w:rPr>
+              <w:t>Bulkley</w:t>
+            </w:r>
+            <w:proofErr w:type="spellEnd"/>
+            <w:r>
+              <w:rPr>
+                <w:rFonts w:ascii="Tahoma" w:hAnsi="Tahoma" w:cs="Tahoma"/>
+                <w:sz w:val="18"/>
+                <w:szCs w:val="18"/>
+              </w:rPr>
+              <w:t xml:space="preserve"> River and </w:t>
+            </w:r>
+            <w:proofErr w:type="spellStart"/>
+            <w:r>
+              <w:rPr>
+                <w:rFonts w:ascii="Tahoma" w:hAnsi="Tahoma" w:cs="Tahoma"/>
+                <w:sz w:val="18"/>
+                <w:szCs w:val="18"/>
+              </w:rPr>
+              <w:t>Morice</w:t>
+            </w:r>
+            <w:proofErr w:type="spellEnd"/>
+            <w:r>
+              <w:rPr>
+                <w:rFonts w:ascii="Tahoma" w:hAnsi="Tahoma" w:cs="Tahoma"/>
+                <w:sz w:val="18"/>
+                <w:szCs w:val="18"/>
+              </w:rPr>
+              <w:t xml:space="preserve"> River watershed groups.</w:t>
+            </w:r>
+            <w:r>
+              <w:rPr>
+                <w:rFonts w:ascii="Tahoma" w:hAnsi="Tahoma" w:cs="Tahoma"/>
+                <w:sz w:val="18"/>
+                <w:szCs w:val="18"/>
+              </w:rPr>
+              <w:t xml:space="preserve"> Fish sampling conducted.</w:t>
+            </w:r>
+          </w:p>
+        </w:tc>
+      </w:tr>
+      <w:tr>
+        <w:trPr>
+          <w:cantSplit/>
+        </w:trPr>
+        <w:tc>
+          <w:tcPr>
+            <w:tcW w:w="2097" w:type="dxa"/>
+          </w:tcPr>
+          <w:p>
+            <w:pPr>
+              <w:rPr>
+                <w:rFonts w:ascii="Tahoma" w:hAnsi="Tahoma" w:cs="Tahoma"/>
+                <w:sz w:val="18"/>
+                <w:szCs w:val="18"/>
+              </w:rPr>
+            </w:pPr>
+            <w:proofErr w:type="spellStart"/>
+            <w:r>
+              <w:rPr>
+                <w:rFonts w:ascii="Tahoma" w:hAnsi="Tahoma" w:cs="Tahoma"/>
+                <w:sz w:val="18"/>
+                <w:szCs w:val="18"/>
+              </w:rPr>
+              <w:t>Bulkley</w:t>
+            </w:r>
+            <w:proofErr w:type="spellEnd"/>
+            <w:r>
+              <w:rPr>
+                <w:rFonts w:ascii="Tahoma" w:hAnsi="Tahoma" w:cs="Tahoma"/>
+                <w:sz w:val="18"/>
+                <w:szCs w:val="18"/>
+              </w:rPr>
+              <w:t xml:space="preserve"> River and </w:t>
+            </w:r>
+            <w:proofErr w:type="spellStart"/>
+            <w:r>
+              <w:rPr>
+                <w:rFonts w:ascii="Tahoma" w:hAnsi="Tahoma" w:cs="Tahoma"/>
+                <w:sz w:val="18"/>
+                <w:szCs w:val="18"/>
+              </w:rPr>
+              <w:t>Morice</w:t>
+            </w:r>
+            <w:proofErr w:type="spellEnd"/>
+            <w:r>
+              <w:rPr>
+                <w:rFonts w:ascii="Tahoma" w:hAnsi="Tahoma" w:cs="Tahoma"/>
+                <w:sz w:val="18"/>
+                <w:szCs w:val="18"/>
+              </w:rPr>
               <w:t xml:space="preserve"> River Watershed Groups Fish Passage Restoration Planning</w:t>
             </w:r>
             <w:r>
@@ -891,7 +1356,7 @@
                 <w:szCs w:val="18"/>
               </w:rPr>
             </w:pPr>
-            <w:hyperlink r:id="rId13" w:history="1">
+            <w:hyperlink r:id="rId16" w:history="1">
               <w:r>
                 <w:rPr>
                   <w:rStyle w:val="Hyperlink"/>
@@ -922,23 +1387,15 @@
                 <w:sz w:val="18"/>
                 <w:szCs w:val="18"/>
               </w:rPr>
-              <w:t xml:space="preserve">Interactive reporting for </w:t>
-            </w:r>
-            <w:r>
-              <w:rPr>
-                <w:rFonts w:ascii="Tahoma" w:hAnsi="Tahoma" w:cs="Tahoma"/>
-                <w:sz w:val="18"/>
-                <w:szCs w:val="18"/>
-              </w:rPr>
-              <w:t>Fish passage assessments at 30 sites. H</w:t>
-            </w:r>
-            <w:r>
-              <w:rPr>
-                <w:rFonts w:ascii="Tahoma" w:hAnsi="Tahoma" w:cs="Tahoma"/>
-                <w:sz w:val="18"/>
-                <w:szCs w:val="18"/>
-              </w:rPr>
-              <w:t xml:space="preserve">abitat confirmation assessments were conducted at 22 sites in the </w:t>
+              <w:t>Interactive reporting for fish passage assessments and h</w:t>
+            </w:r>
+            <w:r>
+              <w:rPr>
+                <w:rFonts w:ascii="Tahoma" w:hAnsi="Tahoma" w:cs="Tahoma"/>
+                <w:sz w:val="18"/>
+                <w:szCs w:val="18"/>
+              </w:rPr>
+              <w:t xml:space="preserve">abitat confirmation assessments in the </w:t>
             </w:r>
             <w:proofErr w:type="spellStart"/>
             <w:r>
@@ -956,7 +1413,15 @@
                 <w:sz w:val="18"/>
                 <w:szCs w:val="18"/>
               </w:rPr>
-              <w:t xml:space="preserve"> River watershed group and one site in the </w:t>
+              <w:t xml:space="preserve"> River</w:t>
+            </w:r>
+            <w:r>
+              <w:rPr>
+                <w:rFonts w:ascii="Tahoma" w:hAnsi="Tahoma" w:cs="Tahoma"/>
+                <w:sz w:val="18"/>
+                <w:szCs w:val="18"/>
+              </w:rPr>
+              <w:t xml:space="preserve"> and </w:t>
             </w:r>
             <w:proofErr w:type="spellStart"/>
             <w:r>
@@ -974,7 +1439,31 @@
                 <w:sz w:val="18"/>
                 <w:szCs w:val="18"/>
               </w:rPr>
-              <w:t xml:space="preserve"> River watershed group.</w:t>
+              <w:t xml:space="preserve"> River watershed group</w:t>
+            </w:r>
+            <w:r>
+              <w:rPr>
+                <w:rFonts w:ascii="Tahoma" w:hAnsi="Tahoma" w:cs="Tahoma"/>
+                <w:sz w:val="18"/>
+                <w:szCs w:val="18"/>
+              </w:rPr>
+              <w:t>s</w:t>
+            </w:r>
+            <w:r>
+              <w:rPr>
+                <w:rFonts w:ascii="Tahoma" w:hAnsi="Tahoma" w:cs="Tahoma"/>
+                <w:sz w:val="18"/>
+                <w:szCs w:val="18"/>
+              </w:rPr>
+              <w:t>.</w:t>
+            </w:r>
+            <w:r>
+              <w:rPr>
+                <w:rFonts w:ascii="Tahoma" w:hAnsi="Tahoma" w:cs="Tahoma"/>
+                <w:sz w:val="18"/>
+                <w:szCs w:val="18"/>
+              </w:rPr>
+              <w:t xml:space="preserve"> Fish sampling conducted.</w:t>
             </w:r>
           </w:p>
         </w:tc>
@@ -995,41 +1484,14 @@
                 <w:szCs w:val="18"/>
               </w:rPr>
             </w:pPr>
-            <w:proofErr w:type="spellStart"/>
-            <w:r>
-              <w:rPr>
-                <w:rFonts w:ascii="Tahoma" w:hAnsi="Tahoma" w:cs="Tahoma"/>
-                <w:sz w:val="18"/>
-                <w:szCs w:val="18"/>
-              </w:rPr>
-              <w:t>Bulkley</w:t>
-            </w:r>
-            <w:proofErr w:type="spellEnd"/>
-            <w:r>
-              <w:rPr>
-                <w:rFonts w:ascii="Tahoma" w:hAnsi="Tahoma" w:cs="Tahoma"/>
-                <w:sz w:val="18"/>
-                <w:szCs w:val="18"/>
-              </w:rPr>
-              <w:t xml:space="preserve"> River and </w:t>
-            </w:r>
-            <w:proofErr w:type="spellStart"/>
-            <w:r>
-              <w:rPr>
-                <w:rFonts w:ascii="Tahoma" w:hAnsi="Tahoma" w:cs="Tahoma"/>
-                <w:sz w:val="18"/>
-                <w:szCs w:val="18"/>
-              </w:rPr>
-              <w:t>Morice</w:t>
-            </w:r>
-            <w:proofErr w:type="spellEnd"/>
-            <w:r>
-              <w:rPr>
-                <w:rFonts w:ascii="Tahoma" w:hAnsi="Tahoma" w:cs="Tahoma"/>
-                <w:sz w:val="18"/>
-                <w:szCs w:val="18"/>
-              </w:rPr>
-              <w:t xml:space="preserve"> River Watershed Groups Fish Passage Restoration Planning 2021</w:t>
+            <w:r>
+              <w:rPr>
+                <w:rFonts w:ascii="Tahoma" w:hAnsi="Tahoma" w:cs="Tahoma"/>
+                <w:sz w:val="18"/>
+                <w:szCs w:val="18"/>
+              </w:rPr>
+              <w:lastRenderedPageBreak/>
+              <w:t>Elk River Watershed Group Fish Passage Restoration Planning 2022</w:t>
             </w:r>
           </w:p>
         </w:tc>
@@ -1045,7 +1507,7 @@
                 <w:szCs w:val="18"/>
               </w:rPr>
             </w:pPr>
-            <w:hyperlink r:id="rId14" w:history="1">
+            <w:hyperlink r:id="rId17" w:history="1">
               <w:r>
                 <w:rPr>
                   <w:rStyle w:val="Hyperlink"/>
@@ -1053,7 +1515,7 @@
                   <w:sz w:val="18"/>
                   <w:szCs w:val="18"/>
                 </w:rPr>
-                <w:t>https://newgraphenvironment.github.io/fish_passage_skeena_2021_reporting/</w:t>
+                <w:t>https://newgraphenvironment.github.io/fish_passage_elk_2022_reporting/</w:t>
               </w:r>
             </w:hyperlink>
           </w:p>
@@ -1076,59 +1538,71 @@
                 <w:sz w:val="18"/>
                 <w:szCs w:val="18"/>
               </w:rPr>
-              <w:t xml:space="preserve">Interactive reporting for </w:t>
-            </w:r>
-            <w:r>
-              <w:rPr>
-                <w:rFonts w:ascii="Tahoma" w:hAnsi="Tahoma" w:cs="Tahoma"/>
-                <w:sz w:val="18"/>
-                <w:szCs w:val="18"/>
-              </w:rPr>
-              <w:t>Fish passage assessments at 191 sites. H</w:t>
-            </w:r>
-            <w:r>
-              <w:rPr>
-                <w:rFonts w:ascii="Tahoma" w:hAnsi="Tahoma" w:cs="Tahoma"/>
-                <w:sz w:val="18"/>
-                <w:szCs w:val="18"/>
-              </w:rPr>
-              <w:t xml:space="preserve">abitat confirmation assessments were conducted at 29 sites in the </w:t>
-            </w:r>
-            <w:proofErr w:type="spellStart"/>
-            <w:r>
-              <w:rPr>
-                <w:rFonts w:ascii="Tahoma" w:hAnsi="Tahoma" w:cs="Tahoma"/>
-                <w:sz w:val="18"/>
-                <w:szCs w:val="18"/>
-              </w:rPr>
-              <w:t>Bulkley</w:t>
-            </w:r>
-            <w:proofErr w:type="spellEnd"/>
-            <w:r>
-              <w:rPr>
-                <w:rFonts w:ascii="Tahoma" w:hAnsi="Tahoma" w:cs="Tahoma"/>
-                <w:sz w:val="18"/>
-                <w:szCs w:val="18"/>
-              </w:rPr>
-              <w:t xml:space="preserve"> River and </w:t>
-            </w:r>
-            <w:proofErr w:type="spellStart"/>
-            <w:r>
-              <w:rPr>
-                <w:rFonts w:ascii="Tahoma" w:hAnsi="Tahoma" w:cs="Tahoma"/>
-                <w:sz w:val="18"/>
-                <w:szCs w:val="18"/>
-              </w:rPr>
-              <w:t>Morice</w:t>
-            </w:r>
-            <w:proofErr w:type="spellEnd"/>
-            <w:r>
-              <w:rPr>
-                <w:rFonts w:ascii="Tahoma" w:hAnsi="Tahoma" w:cs="Tahoma"/>
-                <w:sz w:val="18"/>
-                <w:szCs w:val="18"/>
-              </w:rPr>
-              <w:t xml:space="preserve"> River watershed groups.</w:t>
+              <w:t>Interactive reporting for fish passage assessments and h</w:t>
+            </w:r>
+            <w:r>
+              <w:rPr>
+                <w:rFonts w:ascii="Tahoma" w:hAnsi="Tahoma" w:cs="Tahoma"/>
+                <w:sz w:val="18"/>
+                <w:szCs w:val="18"/>
+              </w:rPr>
+              <w:t xml:space="preserve">abitat confirmation assessments in the </w:t>
+            </w:r>
+            <w:r>
+              <w:rPr>
+                <w:rFonts w:ascii="Tahoma" w:hAnsi="Tahoma" w:cs="Tahoma"/>
+                <w:sz w:val="18"/>
+                <w:szCs w:val="18"/>
+              </w:rPr>
+              <w:t xml:space="preserve">Elk </w:t>
+            </w:r>
+            <w:r>
+              <w:rPr>
+                <w:rFonts w:ascii="Tahoma" w:hAnsi="Tahoma" w:cs="Tahoma"/>
+                <w:sz w:val="18"/>
+                <w:szCs w:val="18"/>
+              </w:rPr>
+              <w:t>River watershed group.</w:t>
+            </w:r>
+            <w:r>
+              <w:rPr>
+                <w:rFonts w:ascii="Tahoma" w:hAnsi="Tahoma" w:cs="Tahoma"/>
+                <w:sz w:val="18"/>
+                <w:szCs w:val="18"/>
+              </w:rPr>
+              <w:t xml:space="preserve"> Fish sampling, fish habitat assessment procedures</w:t>
+            </w:r>
+            <w:r>
+              <w:rPr>
+                <w:rFonts w:ascii="Tahoma" w:hAnsi="Tahoma" w:cs="Tahoma"/>
+                <w:sz w:val="18"/>
+                <w:szCs w:val="18"/>
+              </w:rPr>
+              <w:t xml:space="preserve">, </w:t>
+            </w:r>
+            <w:r>
+              <w:rPr>
+                <w:rFonts w:ascii="Tahoma" w:hAnsi="Tahoma" w:cs="Tahoma"/>
+                <w:sz w:val="18"/>
+                <w:szCs w:val="18"/>
+              </w:rPr>
+              <w:t xml:space="preserve">temperature monitoring </w:t>
+            </w:r>
+            <w:r>
+              <w:rPr>
+                <w:rFonts w:ascii="Tahoma" w:hAnsi="Tahoma" w:cs="Tahoma"/>
+                <w:sz w:val="18"/>
+                <w:szCs w:val="18"/>
+              </w:rPr>
+              <w:t xml:space="preserve">and stream discharge measurements </w:t>
+            </w:r>
+            <w:r>
+              <w:rPr>
+                <w:rFonts w:ascii="Tahoma" w:hAnsi="Tahoma" w:cs="Tahoma"/>
+                <w:sz w:val="18"/>
+                <w:szCs w:val="18"/>
+              </w:rPr>
+              <w:t>were conducted.</w:t>
             </w:r>
           </w:p>
         </w:tc>
@@ -1149,31 +1623,21 @@
                 <w:szCs w:val="18"/>
               </w:rPr>
             </w:pPr>
-            <w:proofErr w:type="spellStart"/>
-            <w:r>
-              <w:rPr>
-                <w:rFonts w:ascii="Tahoma" w:hAnsi="Tahoma" w:cs="Tahoma"/>
-                <w:sz w:val="18"/>
-                <w:szCs w:val="18"/>
-              </w:rPr>
-              <w:t>Bulkley</w:t>
-            </w:r>
-            <w:proofErr w:type="spellEnd"/>
-            <w:r>
-              <w:rPr>
-                <w:rFonts w:ascii="Tahoma" w:hAnsi="Tahoma" w:cs="Tahoma"/>
-                <w:sz w:val="18"/>
-                <w:szCs w:val="18"/>
-              </w:rPr>
-              <w:t xml:space="preserve"> River Watershed Group Fish Passage Restoration Planning 202</w:t>
-            </w:r>
-            <w:r>
-              <w:rPr>
-                <w:rFonts w:ascii="Tahoma" w:hAnsi="Tahoma" w:cs="Tahoma"/>
-                <w:sz w:val="18"/>
-                <w:szCs w:val="18"/>
-              </w:rPr>
-              <w:t>2</w:t>
+            <w:r>
+              <w:rPr>
+                <w:rFonts w:ascii="Tahoma" w:hAnsi="Tahoma" w:cs="Tahoma"/>
+                <w:sz w:val="18"/>
+                <w:szCs w:val="18"/>
+              </w:rPr>
+              <w:t>Elk River Watershed Group Fish Passage Restoration Planning 202</w:t>
+            </w:r>
+            <w:r>
+              <w:rPr>
+                <w:rFonts w:ascii="Tahoma" w:hAnsi="Tahoma" w:cs="Tahoma"/>
+                <w:sz w:val="18"/>
+                <w:szCs w:val="18"/>
+              </w:rPr>
+              <w:t>1</w:t>
             </w:r>
           </w:p>
         </w:tc>
@@ -1189,7 +1653,7 @@
                 <w:szCs w:val="18"/>
               </w:rPr>
             </w:pPr>
-            <w:hyperlink r:id="rId15" w:history="1">
+            <w:hyperlink r:id="rId18" w:history="1">
               <w:r>
                 <w:rPr>
                   <w:rStyle w:val="Hyperlink"/>
@@ -1197,7 +1661,7 @@
                   <w:sz w:val="18"/>
                   <w:szCs w:val="18"/>
                 </w:rPr>
-                <w:t>https://newgraphenvironment.github.io/fish_passage_bulkley_2022_reporting/</w:t>
+                <w:t>https://newgraphenvironment.github.io/fish_passage_elk_2022_reporting/</w:t>
               </w:r>
             </w:hyperlink>
           </w:p>
@@ -1220,73 +1684,39 @@
                 <w:sz w:val="18"/>
                 <w:szCs w:val="18"/>
               </w:rPr>
-              <w:t xml:space="preserve">Interactive reporting for </w:t>
-            </w:r>
-            <w:r>
-              <w:rPr>
-                <w:rFonts w:ascii="Tahoma" w:hAnsi="Tahoma" w:cs="Tahoma"/>
-                <w:sz w:val="18"/>
-                <w:szCs w:val="18"/>
-              </w:rPr>
-              <w:t>Fish passage assessments at 9 sites. H</w:t>
-            </w:r>
-            <w:r>
-              <w:rPr>
-                <w:rFonts w:ascii="Tahoma" w:hAnsi="Tahoma" w:cs="Tahoma"/>
-                <w:sz w:val="18"/>
-                <w:szCs w:val="18"/>
-              </w:rPr>
-              <w:t xml:space="preserve">abitat confirmation assessments were conducted at </w:t>
-            </w:r>
-            <w:r>
-              <w:rPr>
-                <w:rFonts w:ascii="Tahoma" w:hAnsi="Tahoma" w:cs="Tahoma"/>
-                <w:sz w:val="18"/>
-                <w:szCs w:val="18"/>
-              </w:rPr>
-              <w:t>8</w:t>
-            </w:r>
-            <w:r>
-              <w:rPr>
-                <w:rFonts w:ascii="Tahoma" w:hAnsi="Tahoma" w:cs="Tahoma"/>
-                <w:sz w:val="18"/>
-                <w:szCs w:val="18"/>
-              </w:rPr>
-              <w:t xml:space="preserve"> sites </w:t>
-            </w:r>
-            <w:r>
-              <w:rPr>
-                <w:rFonts w:ascii="Tahoma" w:hAnsi="Tahoma" w:cs="Tahoma"/>
-                <w:sz w:val="18"/>
-                <w:szCs w:val="18"/>
-              </w:rPr>
-              <w:t xml:space="preserve">and one dam </w:t>
-            </w:r>
-            <w:r>
-              <w:rPr>
-                <w:rFonts w:ascii="Tahoma" w:hAnsi="Tahoma" w:cs="Tahoma"/>
-                <w:sz w:val="18"/>
-                <w:szCs w:val="18"/>
-              </w:rPr>
-              <w:t xml:space="preserve">in the </w:t>
-            </w:r>
-            <w:proofErr w:type="spellStart"/>
-            <w:r>
-              <w:rPr>
-                <w:rFonts w:ascii="Tahoma" w:hAnsi="Tahoma" w:cs="Tahoma"/>
-                <w:sz w:val="18"/>
-                <w:szCs w:val="18"/>
-              </w:rPr>
-              <w:t>Bulkley</w:t>
-            </w:r>
-            <w:proofErr w:type="spellEnd"/>
-            <w:r>
-              <w:rPr>
-                <w:rFonts w:ascii="Tahoma" w:hAnsi="Tahoma" w:cs="Tahoma"/>
-                <w:sz w:val="18"/>
-                <w:szCs w:val="18"/>
-              </w:rPr>
-              <w:t xml:space="preserve"> River watershed group.</w:t>
+              <w:t>Interactive reporting for fish passage assessments and h</w:t>
+            </w:r>
+            <w:r>
+              <w:rPr>
+                <w:rFonts w:ascii="Tahoma" w:hAnsi="Tahoma" w:cs="Tahoma"/>
+                <w:sz w:val="18"/>
+                <w:szCs w:val="18"/>
+              </w:rPr>
+              <w:t xml:space="preserve">abitat confirmation assessments in the </w:t>
+            </w:r>
+            <w:r>
+              <w:rPr>
+                <w:rFonts w:ascii="Tahoma" w:hAnsi="Tahoma" w:cs="Tahoma"/>
+                <w:sz w:val="18"/>
+                <w:szCs w:val="18"/>
+              </w:rPr>
+              <w:t xml:space="preserve">Elk </w:t>
+            </w:r>
+            <w:r>
+              <w:rPr>
+                <w:rFonts w:ascii="Tahoma" w:hAnsi="Tahoma" w:cs="Tahoma"/>
+                <w:sz w:val="18"/>
+                <w:szCs w:val="18"/>
+              </w:rPr>
+              <w:t>River watershed group.</w:t>
+            </w:r>
+            <w:r>
+              <w:rPr>
+                <w:rFonts w:ascii="Tahoma" w:hAnsi="Tahoma" w:cs="Tahoma"/>
+                <w:sz w:val="18"/>
+                <w:szCs w:val="18"/>
+              </w:rPr>
+              <w:t xml:space="preserve"> Fish sampling, fish habitat assessment procedures and temperature monitoring were conducted.</w:t>
             </w:r>
           </w:p>
         </w:tc>
@@ -1313,23 +1743,7 @@
                 <w:sz w:val="18"/>
                 <w:szCs w:val="18"/>
               </w:rPr>
-              <w:t>Skeena</w:t>
-            </w:r>
-            <w:r>
-              <w:rPr>
-                <w:rFonts w:ascii="Tahoma" w:hAnsi="Tahoma" w:cs="Tahoma"/>
-                <w:sz w:val="18"/>
-                <w:szCs w:val="18"/>
-              </w:rPr>
-              <w:t xml:space="preserve"> Fish Passage Restoration Planning 202</w:t>
-            </w:r>
-            <w:r>
-              <w:rPr>
-                <w:rFonts w:ascii="Tahoma" w:hAnsi="Tahoma" w:cs="Tahoma"/>
-                <w:sz w:val="18"/>
-                <w:szCs w:val="18"/>
-              </w:rPr>
-              <w:t>2</w:t>
+              <w:t>Elk River Watershed Group Fish Passage Restoration Planning 2021</w:t>
             </w:r>
           </w:p>
         </w:tc>
@@ -1345,7 +1759,7 @@
                 <w:szCs w:val="18"/>
               </w:rPr>
             </w:pPr>
-            <w:hyperlink r:id="rId16" w:history="1">
+            <w:hyperlink r:id="rId19" w:history="1">
               <w:r>
                 <w:rPr>
                   <w:rStyle w:val="Hyperlink"/>
@@ -1353,7 +1767,7 @@
                   <w:sz w:val="18"/>
                   <w:szCs w:val="18"/>
                 </w:rPr>
-                <w:t>https://newgraphenvironment.github.io/fish_passage_skeena_2022_reporting</w:t>
+                <w:t>https://newgraphenvironment.github.io/fish_passage_elk_2021_reporting/</w:t>
               </w:r>
             </w:hyperlink>
           </w:p>
@@ -1376,123 +1790,39 @@
                 <w:sz w:val="18"/>
                 <w:szCs w:val="18"/>
               </w:rPr>
-              <w:t xml:space="preserve">Interactive reporting for </w:t>
-            </w:r>
-            <w:r>
-              <w:rPr>
-                <w:rFonts w:ascii="Tahoma" w:hAnsi="Tahoma" w:cs="Tahoma"/>
-                <w:sz w:val="18"/>
-                <w:szCs w:val="18"/>
-              </w:rPr>
-              <w:t>Fish passage assessments at 61 sites. H</w:t>
-            </w:r>
-            <w:r>
-              <w:rPr>
-                <w:rFonts w:ascii="Tahoma" w:hAnsi="Tahoma" w:cs="Tahoma"/>
-                <w:sz w:val="18"/>
-                <w:szCs w:val="18"/>
-              </w:rPr>
-              <w:t xml:space="preserve">abitat confirmation assessments were conducted at </w:t>
-            </w:r>
-            <w:r>
-              <w:rPr>
-                <w:rFonts w:ascii="Tahoma" w:hAnsi="Tahoma" w:cs="Tahoma"/>
-                <w:sz w:val="18"/>
-                <w:szCs w:val="18"/>
-              </w:rPr>
-              <w:t>8</w:t>
-            </w:r>
-            <w:r>
-              <w:rPr>
-                <w:rFonts w:ascii="Tahoma" w:hAnsi="Tahoma" w:cs="Tahoma"/>
-                <w:sz w:val="18"/>
-                <w:szCs w:val="18"/>
-              </w:rPr>
-              <w:t xml:space="preserve"> sites </w:t>
-            </w:r>
-            <w:r>
-              <w:rPr>
-                <w:rFonts w:ascii="Tahoma" w:hAnsi="Tahoma" w:cs="Tahoma"/>
-                <w:sz w:val="18"/>
-                <w:szCs w:val="18"/>
-              </w:rPr>
-              <w:t xml:space="preserve">and one dam </w:t>
-            </w:r>
-            <w:r>
-              <w:rPr>
-                <w:rFonts w:ascii="Tahoma" w:hAnsi="Tahoma" w:cs="Tahoma"/>
-                <w:sz w:val="18"/>
-                <w:szCs w:val="18"/>
-              </w:rPr>
-              <w:t xml:space="preserve">in the </w:t>
-            </w:r>
-            <w:proofErr w:type="spellStart"/>
-            <w:r>
-              <w:rPr>
-                <w:rFonts w:ascii="Tahoma" w:hAnsi="Tahoma" w:cs="Tahoma"/>
-                <w:sz w:val="18"/>
-                <w:szCs w:val="18"/>
-              </w:rPr>
-              <w:t>Morice</w:t>
-            </w:r>
-            <w:proofErr w:type="spellEnd"/>
-            <w:r>
-              <w:rPr>
-                <w:rFonts w:ascii="Tahoma" w:hAnsi="Tahoma" w:cs="Tahoma"/>
-                <w:sz w:val="18"/>
-                <w:szCs w:val="18"/>
-              </w:rPr>
-              <w:t xml:space="preserve"> River</w:t>
-            </w:r>
-            <w:r>
-              <w:rPr>
-                <w:rFonts w:ascii="Tahoma" w:hAnsi="Tahoma" w:cs="Tahoma"/>
-                <w:sz w:val="18"/>
-                <w:szCs w:val="18"/>
-              </w:rPr>
-              <w:t xml:space="preserve">, </w:t>
-            </w:r>
-            <w:proofErr w:type="spellStart"/>
-            <w:r>
-              <w:rPr>
-                <w:rFonts w:ascii="Tahoma" w:hAnsi="Tahoma" w:cs="Tahoma"/>
-                <w:sz w:val="18"/>
-                <w:szCs w:val="18"/>
-              </w:rPr>
-              <w:t>Zymoetz</w:t>
-            </w:r>
-            <w:proofErr w:type="spellEnd"/>
-            <w:r>
-              <w:rPr>
-                <w:rFonts w:ascii="Tahoma" w:hAnsi="Tahoma" w:cs="Tahoma"/>
-                <w:sz w:val="18"/>
-                <w:szCs w:val="18"/>
-              </w:rPr>
-              <w:t xml:space="preserve"> River and Kispiox River</w:t>
-            </w:r>
-            <w:r>
-              <w:rPr>
-                <w:rFonts w:ascii="Tahoma" w:hAnsi="Tahoma" w:cs="Tahoma"/>
-                <w:sz w:val="18"/>
-                <w:szCs w:val="18"/>
-              </w:rPr>
-              <w:t xml:space="preserve"> watershed group</w:t>
-            </w:r>
-            <w:r>
-              <w:rPr>
-                <w:rFonts w:ascii="Tahoma" w:hAnsi="Tahoma" w:cs="Tahoma"/>
-                <w:sz w:val="18"/>
-                <w:szCs w:val="18"/>
-              </w:rPr>
-              <w:t>s</w:t>
-            </w:r>
-            <w:r>
-              <w:rPr>
-                <w:rFonts w:ascii="Tahoma" w:hAnsi="Tahoma" w:cs="Tahoma"/>
-                <w:sz w:val="18"/>
-                <w:szCs w:val="18"/>
-              </w:rPr>
-              <w:t>.</w:t>
+              <w:t>Interactive reporting for fish passage assessments and h</w:t>
+            </w:r>
+            <w:r>
+              <w:rPr>
+                <w:rFonts w:ascii="Tahoma" w:hAnsi="Tahoma" w:cs="Tahoma"/>
+                <w:sz w:val="18"/>
+                <w:szCs w:val="18"/>
+              </w:rPr>
+              <w:t xml:space="preserve">abitat confirmation assessments in the </w:t>
+            </w:r>
+            <w:r>
+              <w:rPr>
+                <w:rFonts w:ascii="Tahoma" w:hAnsi="Tahoma" w:cs="Tahoma"/>
+                <w:sz w:val="18"/>
+                <w:szCs w:val="18"/>
+              </w:rPr>
+              <w:t xml:space="preserve">Elk </w:t>
+            </w:r>
+            <w:r>
+              <w:rPr>
+                <w:rFonts w:ascii="Tahoma" w:hAnsi="Tahoma" w:cs="Tahoma"/>
+                <w:sz w:val="18"/>
+                <w:szCs w:val="18"/>
+              </w:rPr>
+              <w:t>River watershed group.</w:t>
+            </w:r>
+            <w:r>
+              <w:rPr>
+                <w:rFonts w:ascii="Tahoma" w:hAnsi="Tahoma" w:cs="Tahoma"/>
+                <w:sz w:val="18"/>
+                <w:szCs w:val="18"/>
+              </w:rPr>
+              <w:t xml:space="preserve"> Fish sampling conducted.</w:t>
             </w:r>
           </w:p>
         </w:tc>
@@ -1519,7 +1849,320 @@
                 <w:sz w:val="18"/>
                 <w:szCs w:val="18"/>
               </w:rPr>
-              <w:lastRenderedPageBreak/>
+              <w:t>Elk River Watershed Group Fish Passage Restoration Planning 202</w:t>
+            </w:r>
+            <w:r>
+              <w:rPr>
+                <w:rFonts w:ascii="Tahoma" w:hAnsi="Tahoma" w:cs="Tahoma"/>
+                <w:sz w:val="18"/>
+                <w:szCs w:val="18"/>
+              </w:rPr>
+              <w:t>0</w:t>
+            </w:r>
+          </w:p>
+        </w:tc>
+        <w:tc>
+          <w:tcPr>
+            <w:tcW w:w="2718" w:type="dxa"/>
+          </w:tcPr>
+          <w:p>
+            <w:pPr>
+              <w:rPr>
+                <w:rFonts w:ascii="Tahoma" w:hAnsi="Tahoma" w:cs="Tahoma"/>
+                <w:sz w:val="18"/>
+                <w:szCs w:val="18"/>
+              </w:rPr>
+            </w:pPr>
+            <w:hyperlink r:id="rId20" w:history="1">
+              <w:r>
+                <w:rPr>
+                  <w:rStyle w:val="Hyperlink"/>
+                  <w:rFonts w:ascii="Tahoma" w:hAnsi="Tahoma" w:cs="Tahoma"/>
+                  <w:sz w:val="18"/>
+                  <w:szCs w:val="18"/>
+                </w:rPr>
+                <w:t>https://newgraphenvironment.github.io/fish_passage_elk_2021_reporting/</w:t>
+              </w:r>
+            </w:hyperlink>
+          </w:p>
+        </w:tc>
+        <w:tc>
+          <w:tcPr>
+            <w:tcW w:w="8135" w:type="dxa"/>
+          </w:tcPr>
+          <w:p>
+            <w:pPr>
+              <w:rPr>
+                <w:rFonts w:ascii="Tahoma" w:hAnsi="Tahoma" w:cs="Tahoma"/>
+                <w:sz w:val="18"/>
+                <w:szCs w:val="18"/>
+              </w:rPr>
+            </w:pPr>
+            <w:r>
+              <w:rPr>
+                <w:rFonts w:ascii="Tahoma" w:hAnsi="Tahoma" w:cs="Tahoma"/>
+                <w:sz w:val="18"/>
+                <w:szCs w:val="18"/>
+              </w:rPr>
+              <w:t>Interactive reporting for fish passage assessments and h</w:t>
+            </w:r>
+            <w:r>
+              <w:rPr>
+                <w:rFonts w:ascii="Tahoma" w:hAnsi="Tahoma" w:cs="Tahoma"/>
+                <w:sz w:val="18"/>
+                <w:szCs w:val="18"/>
+              </w:rPr>
+              <w:t xml:space="preserve">abitat confirmation assessments in the </w:t>
+            </w:r>
+            <w:r>
+              <w:rPr>
+                <w:rFonts w:ascii="Tahoma" w:hAnsi="Tahoma" w:cs="Tahoma"/>
+                <w:sz w:val="18"/>
+                <w:szCs w:val="18"/>
+              </w:rPr>
+              <w:t xml:space="preserve">Elk </w:t>
+            </w:r>
+            <w:r>
+              <w:rPr>
+                <w:rFonts w:ascii="Tahoma" w:hAnsi="Tahoma" w:cs="Tahoma"/>
+                <w:sz w:val="18"/>
+                <w:szCs w:val="18"/>
+              </w:rPr>
+              <w:t>River watershed group.</w:t>
+            </w:r>
+            <w:r>
+              <w:rPr>
+                <w:rFonts w:ascii="Tahoma" w:hAnsi="Tahoma" w:cs="Tahoma"/>
+                <w:sz w:val="18"/>
+                <w:szCs w:val="18"/>
+              </w:rPr>
+              <w:t xml:space="preserve"> Fish sampling conducted.</w:t>
+            </w:r>
+          </w:p>
+        </w:tc>
+      </w:tr>
+      <w:tr>
+        <w:trPr>
+          <w:cantSplit/>
+        </w:trPr>
+        <w:tc>
+          <w:tcPr>
+            <w:tcW w:w="2097" w:type="dxa"/>
+          </w:tcPr>
+          <w:p>
+            <w:pPr>
+              <w:rPr>
+                <w:rFonts w:ascii="Tahoma" w:hAnsi="Tahoma" w:cs="Tahoma"/>
+                <w:sz w:val="18"/>
+                <w:szCs w:val="18"/>
+              </w:rPr>
+            </w:pPr>
+            <w:r>
+              <w:rPr>
+                <w:rFonts w:ascii="Tahoma" w:hAnsi="Tahoma" w:cs="Tahoma"/>
+                <w:sz w:val="18"/>
+                <w:szCs w:val="18"/>
+              </w:rPr>
+              <w:t>Richfield Creek Riparian Restoration 2022</w:t>
+            </w:r>
+          </w:p>
+        </w:tc>
+        <w:tc>
+          <w:tcPr>
+            <w:tcW w:w="2718" w:type="dxa"/>
+          </w:tcPr>
+          <w:p>
+            <w:hyperlink r:id="rId21" w:history="1">
+              <w:r>
+                <w:rPr>
+                  <w:rStyle w:val="Hyperlink"/>
+                  <w:rFonts w:ascii="Tahoma" w:hAnsi="Tahoma" w:cs="Tahoma"/>
+                  <w:sz w:val="18"/>
+                  <w:szCs w:val="18"/>
+                </w:rPr>
+                <w:t>https://github.com/NewGraphEnvironment/fish_passage_bulkley_2022_reporting/raw/main/docs/SERN_Richfield_Fencing_2022_Final%20Report.pdf</w:t>
+              </w:r>
+            </w:hyperlink>
+          </w:p>
+        </w:tc>
+        <w:tc>
+          <w:tcPr>
+            <w:tcW w:w="8135" w:type="dxa"/>
+          </w:tcPr>
+          <w:p>
+            <w:pPr>
+              <w:rPr>
+                <w:rFonts w:ascii="Tahoma" w:hAnsi="Tahoma" w:cs="Tahoma"/>
+                <w:sz w:val="18"/>
+                <w:szCs w:val="18"/>
+              </w:rPr>
+            </w:pPr>
+            <w:r>
+              <w:rPr>
+                <w:rFonts w:ascii="Tahoma" w:hAnsi="Tahoma" w:cs="Tahoma"/>
+                <w:sz w:val="18"/>
+                <w:szCs w:val="18"/>
+              </w:rPr>
+              <w:t xml:space="preserve">Leveraging other investments in the watershed by </w:t>
+            </w:r>
+            <w:proofErr w:type="spellStart"/>
+            <w:r>
+              <w:rPr>
+                <w:rFonts w:ascii="Tahoma" w:hAnsi="Tahoma" w:cs="Tahoma"/>
+                <w:sz w:val="18"/>
+                <w:szCs w:val="18"/>
+              </w:rPr>
+              <w:t>Morice</w:t>
+            </w:r>
+            <w:proofErr w:type="spellEnd"/>
+            <w:r>
+              <w:rPr>
+                <w:rFonts w:ascii="Tahoma" w:hAnsi="Tahoma" w:cs="Tahoma"/>
+                <w:sz w:val="18"/>
+                <w:szCs w:val="18"/>
+              </w:rPr>
+              <w:t xml:space="preserve"> Watershed Monitoring Trust (</w:t>
+            </w:r>
+            <w:r>
+              <w:rPr>
+                <w:rFonts w:ascii="Tahoma" w:hAnsi="Tahoma" w:cs="Tahoma"/>
+                <w:sz w:val="18"/>
+                <w:szCs w:val="18"/>
+              </w:rPr>
+              <w:t xml:space="preserve">streambank stabilization and riparian </w:t>
+            </w:r>
+            <w:r>
+              <w:rPr>
+                <w:rFonts w:ascii="Tahoma" w:hAnsi="Tahoma" w:cs="Tahoma"/>
+                <w:sz w:val="18"/>
+                <w:szCs w:val="18"/>
+              </w:rPr>
+              <w:t>planting</w:t>
+            </w:r>
+            <w:r>
+              <w:rPr>
+                <w:rFonts w:ascii="Tahoma" w:hAnsi="Tahoma" w:cs="Tahoma"/>
+                <w:sz w:val="18"/>
+                <w:szCs w:val="18"/>
+              </w:rPr>
+              <w:t xml:space="preserve"> at four locations</w:t>
+            </w:r>
+            <w:r>
+              <w:rPr>
+                <w:rFonts w:ascii="Tahoma" w:hAnsi="Tahoma" w:cs="Tahoma"/>
+                <w:sz w:val="18"/>
+                <w:szCs w:val="18"/>
+              </w:rPr>
+              <w:t xml:space="preserve">) and A Rocha Canada, we supported installation of </w:t>
+            </w:r>
+            <w:r>
+              <w:rPr>
+                <w:rFonts w:ascii="Tahoma" w:hAnsi="Tahoma" w:cs="Tahoma"/>
+                <w:sz w:val="18"/>
+                <w:szCs w:val="18"/>
+              </w:rPr>
+              <w:t xml:space="preserve">840m </w:t>
+            </w:r>
+            <w:r>
+              <w:rPr>
+                <w:rFonts w:ascii="Tahoma" w:hAnsi="Tahoma" w:cs="Tahoma"/>
+                <w:sz w:val="18"/>
+                <w:szCs w:val="18"/>
+              </w:rPr>
+              <w:t>of</w:t>
+            </w:r>
+            <w:r>
+              <w:rPr>
+                <w:rFonts w:ascii="Tahoma" w:hAnsi="Tahoma" w:cs="Tahoma"/>
+                <w:sz w:val="18"/>
+                <w:szCs w:val="18"/>
+              </w:rPr>
+              <w:t xml:space="preserve"> cattle exclusion fence</w:t>
+            </w:r>
+            <w:r>
+              <w:rPr>
+                <w:rFonts w:ascii="Tahoma" w:hAnsi="Tahoma" w:cs="Tahoma"/>
+                <w:sz w:val="18"/>
+                <w:szCs w:val="18"/>
+              </w:rPr>
+              <w:t xml:space="preserve"> on previously unfenced areas of rangeland adjacent to high fisheries values in Richfield Creek. </w:t>
+            </w:r>
+            <w:r>
+              <w:rPr>
+                <w:rFonts w:ascii="Tahoma" w:hAnsi="Tahoma" w:cs="Tahoma"/>
+                <w:sz w:val="18"/>
+                <w:szCs w:val="18"/>
+              </w:rPr>
+              <w:t>Installation of live cuttings in four distinct polygons</w:t>
+            </w:r>
+            <w:r>
+              <w:rPr>
+                <w:rFonts w:ascii="Tahoma" w:hAnsi="Tahoma" w:cs="Tahoma"/>
+                <w:sz w:val="18"/>
+                <w:szCs w:val="18"/>
+              </w:rPr>
+              <w:t xml:space="preserve"> covering 866m</w:t>
+            </w:r>
+            <w:r>
+              <w:rPr>
+                <w:rFonts w:ascii="Tahoma" w:hAnsi="Tahoma" w:cs="Tahoma"/>
+                <w:sz w:val="18"/>
+                <w:szCs w:val="18"/>
+                <w:vertAlign w:val="superscript"/>
+              </w:rPr>
+              <w:t>2</w:t>
+            </w:r>
+            <w:r>
+              <w:rPr>
+                <w:rFonts w:ascii="Tahoma" w:hAnsi="Tahoma" w:cs="Tahoma"/>
+                <w:sz w:val="18"/>
+                <w:szCs w:val="18"/>
+              </w:rPr>
+              <w:t xml:space="preserve"> of riparian area. Use of drone to gather Lidar and temperature data to help inform future process-based restoration actions in the Upper </w:t>
+            </w:r>
+            <w:proofErr w:type="spellStart"/>
+            <w:r>
+              <w:rPr>
+                <w:rFonts w:ascii="Tahoma" w:hAnsi="Tahoma" w:cs="Tahoma"/>
+                <w:sz w:val="18"/>
+                <w:szCs w:val="18"/>
+              </w:rPr>
+              <w:t>Bulkley</w:t>
+            </w:r>
+            <w:proofErr w:type="spellEnd"/>
+            <w:r>
+              <w:rPr>
+                <w:rFonts w:ascii="Tahoma" w:hAnsi="Tahoma" w:cs="Tahoma"/>
+                <w:sz w:val="18"/>
+                <w:szCs w:val="18"/>
+              </w:rPr>
+              <w:t xml:space="preserve"> Watershed.</w:t>
+            </w:r>
+          </w:p>
+        </w:tc>
+      </w:tr>
+      <w:tr>
+        <w:trPr>
+          <w:cantSplit/>
+        </w:trPr>
+        <w:tc>
+          <w:tcPr>
+            <w:tcW w:w="2097" w:type="dxa"/>
+          </w:tcPr>
+          <w:p>
+            <w:pPr>
+              <w:rPr>
+                <w:rFonts w:ascii="Tahoma" w:hAnsi="Tahoma" w:cs="Tahoma"/>
+                <w:sz w:val="18"/>
+                <w:szCs w:val="18"/>
+              </w:rPr>
+            </w:pPr>
+            <w:r>
+              <w:rPr>
+                <w:rFonts w:ascii="Tahoma" w:hAnsi="Tahoma" w:cs="Tahoma"/>
+                <w:sz w:val="18"/>
+                <w:szCs w:val="18"/>
+              </w:rPr>
               <w:t>Richfield Creek Riparian Fencing 2021</w:t>
             </w:r>
           </w:p>
@@ -1536,7 +2179,7 @@
                 <w:szCs w:val="18"/>
               </w:rPr>
             </w:pPr>
-            <w:hyperlink r:id="rId17" w:history="1">
+            <w:hyperlink r:id="rId22" w:history="1">
               <w:r>
                 <w:rPr>
                   <w:rStyle w:val="Hyperlink"/>
@@ -1702,7 +2345,7 @@
                 <w:sz w:val="18"/>
                 <w:szCs w:val="18"/>
               </w:rPr>
-              <w:t>Richfield Creek Riparian Restoration 2022</w:t>
+              <w:t>fish-passage-22</w:t>
             </w:r>
           </w:p>
         </w:tc>
@@ -1718,214 +2361,7 @@
                 <w:szCs w:val="18"/>
               </w:rPr>
             </w:pPr>
-            <w:hyperlink r:id="rId18" w:history="1">
-              <w:r>
-                <w:rPr>
-                  <w:rStyle w:val="Hyperlink"/>
-                  <w:rFonts w:ascii="Tahoma" w:hAnsi="Tahoma" w:cs="Tahoma"/>
-                  <w:sz w:val="18"/>
-                  <w:szCs w:val="18"/>
-                </w:rPr>
-                <w:t>https://github.com/NewGraphEnvironment/fish_passage_bulkley_2022_reporting/raw/main/docs/SERN_Richfield_Fencing_2022_Final%20Report.pdf</w:t>
-              </w:r>
-            </w:hyperlink>
-          </w:p>
-        </w:tc>
-        <w:tc>
-          <w:tcPr>
-            <w:tcW w:w="8135" w:type="dxa"/>
-          </w:tcPr>
-          <w:p>
-            <w:pPr>
-              <w:rPr>
-                <w:rFonts w:ascii="Tahoma" w:hAnsi="Tahoma" w:cs="Tahoma"/>
-                <w:sz w:val="18"/>
-                <w:szCs w:val="18"/>
-              </w:rPr>
-            </w:pPr>
-            <w:r>
-              <w:rPr>
-                <w:rFonts w:ascii="Tahoma" w:hAnsi="Tahoma" w:cs="Tahoma"/>
-                <w:sz w:val="18"/>
-                <w:szCs w:val="18"/>
-              </w:rPr>
-              <w:t xml:space="preserve">Leveraging other investments in the watershed by </w:t>
-            </w:r>
-            <w:proofErr w:type="spellStart"/>
-            <w:r>
-              <w:rPr>
-                <w:rFonts w:ascii="Tahoma" w:hAnsi="Tahoma" w:cs="Tahoma"/>
-                <w:sz w:val="18"/>
-                <w:szCs w:val="18"/>
-              </w:rPr>
-              <w:t>Morice</w:t>
-            </w:r>
-            <w:proofErr w:type="spellEnd"/>
-            <w:r>
-              <w:rPr>
-                <w:rFonts w:ascii="Tahoma" w:hAnsi="Tahoma" w:cs="Tahoma"/>
-                <w:sz w:val="18"/>
-                <w:szCs w:val="18"/>
-              </w:rPr>
-              <w:t xml:space="preserve"> Watershed Monitoring Trust (</w:t>
-            </w:r>
-            <w:r>
-              <w:rPr>
-                <w:rFonts w:ascii="Tahoma" w:hAnsi="Tahoma" w:cs="Tahoma"/>
-                <w:sz w:val="18"/>
-                <w:szCs w:val="18"/>
-              </w:rPr>
-              <w:t xml:space="preserve">streambank stabilization and riparian </w:t>
-            </w:r>
-            <w:r>
-              <w:rPr>
-                <w:rFonts w:ascii="Tahoma" w:hAnsi="Tahoma" w:cs="Tahoma"/>
-                <w:sz w:val="18"/>
-                <w:szCs w:val="18"/>
-              </w:rPr>
-              <w:t>planting</w:t>
-            </w:r>
-            <w:r>
-              <w:rPr>
-                <w:rFonts w:ascii="Tahoma" w:hAnsi="Tahoma" w:cs="Tahoma"/>
-                <w:sz w:val="18"/>
-                <w:szCs w:val="18"/>
-              </w:rPr>
-              <w:t xml:space="preserve"> at four locations</w:t>
-            </w:r>
-            <w:r>
-              <w:rPr>
-                <w:rFonts w:ascii="Tahoma" w:hAnsi="Tahoma" w:cs="Tahoma"/>
-                <w:sz w:val="18"/>
-                <w:szCs w:val="18"/>
-              </w:rPr>
-              <w:t xml:space="preserve">) and A Rocha Canada, we supported installation of </w:t>
-            </w:r>
-            <w:r>
-              <w:rPr>
-                <w:rFonts w:ascii="Tahoma" w:hAnsi="Tahoma" w:cs="Tahoma"/>
-                <w:sz w:val="18"/>
-                <w:szCs w:val="18"/>
-              </w:rPr>
-              <w:t xml:space="preserve">840m </w:t>
-            </w:r>
-            <w:r>
-              <w:rPr>
-                <w:rFonts w:ascii="Tahoma" w:hAnsi="Tahoma" w:cs="Tahoma"/>
-                <w:sz w:val="18"/>
-                <w:szCs w:val="18"/>
-              </w:rPr>
-              <w:t>of</w:t>
-            </w:r>
-            <w:r>
-              <w:rPr>
-                <w:rFonts w:ascii="Tahoma" w:hAnsi="Tahoma" w:cs="Tahoma"/>
-                <w:sz w:val="18"/>
-                <w:szCs w:val="18"/>
-              </w:rPr>
-              <w:t xml:space="preserve"> cattle exclusion fence</w:t>
-            </w:r>
-            <w:r>
-              <w:rPr>
-                <w:rFonts w:ascii="Tahoma" w:hAnsi="Tahoma" w:cs="Tahoma"/>
-                <w:sz w:val="18"/>
-                <w:szCs w:val="18"/>
-              </w:rPr>
-              <w:t xml:space="preserve"> on previously unfenced areas of rangeland adjacent to high fisheries values in Richfield Creek. </w:t>
-            </w:r>
-            <w:r>
-              <w:rPr>
-                <w:rFonts w:ascii="Tahoma" w:hAnsi="Tahoma" w:cs="Tahoma"/>
-                <w:sz w:val="18"/>
-                <w:szCs w:val="18"/>
-              </w:rPr>
-              <w:t>Installation of live cuttings in four distinct polygons</w:t>
-            </w:r>
-            <w:r>
-              <w:rPr>
-                <w:rFonts w:ascii="Tahoma" w:hAnsi="Tahoma" w:cs="Tahoma"/>
-                <w:sz w:val="18"/>
-                <w:szCs w:val="18"/>
-              </w:rPr>
-              <w:t xml:space="preserve"> covering 866m</w:t>
-            </w:r>
-            <w:r>
-              <w:rPr>
-                <w:rFonts w:ascii="Tahoma" w:hAnsi="Tahoma" w:cs="Tahoma"/>
-                <w:sz w:val="18"/>
-                <w:szCs w:val="18"/>
-                <w:vertAlign w:val="superscript"/>
-              </w:rPr>
-              <w:t>2</w:t>
-            </w:r>
-            <w:r>
-              <w:rPr>
-                <w:rFonts w:ascii="Tahoma" w:hAnsi="Tahoma" w:cs="Tahoma"/>
-                <w:sz w:val="18"/>
-                <w:szCs w:val="18"/>
-              </w:rPr>
-              <w:t xml:space="preserve"> of riparian area. Use of drone to gather Lidar and temperature data to help inform future process-based restoration actions in the Upper </w:t>
-            </w:r>
-            <w:proofErr w:type="spellStart"/>
-            <w:r>
-              <w:rPr>
-                <w:rFonts w:ascii="Tahoma" w:hAnsi="Tahoma" w:cs="Tahoma"/>
-                <w:sz w:val="18"/>
-                <w:szCs w:val="18"/>
-              </w:rPr>
-              <w:t>Bulkley</w:t>
-            </w:r>
-            <w:proofErr w:type="spellEnd"/>
-            <w:r>
-              <w:rPr>
-                <w:rFonts w:ascii="Tahoma" w:hAnsi="Tahoma" w:cs="Tahoma"/>
-                <w:sz w:val="18"/>
-                <w:szCs w:val="18"/>
-              </w:rPr>
-              <w:t xml:space="preserve"> Watershed.</w:t>
-            </w:r>
-          </w:p>
-        </w:tc>
-      </w:tr>
-      <w:tr>
-        <w:trPr>
-          <w:cantSplit/>
-        </w:trPr>
-        <w:tc>
-          <w:tcPr>
-            <w:tcW w:w="2097" w:type="dxa"/>
-          </w:tcPr>
-          <w:p>
-            <w:pPr>
-              <w:rPr>
-                <w:rFonts w:ascii="Tahoma" w:hAnsi="Tahoma" w:cs="Tahoma"/>
-                <w:sz w:val="18"/>
-                <w:szCs w:val="18"/>
-              </w:rPr>
-            </w:pPr>
-            <w:r>
-              <w:rPr>
-                <w:rFonts w:ascii="Tahoma" w:hAnsi="Tahoma" w:cs="Tahoma"/>
-                <w:sz w:val="18"/>
-                <w:szCs w:val="18"/>
-              </w:rPr>
-              <w:t>fish-passage-22</w:t>
-            </w:r>
-          </w:p>
-        </w:tc>
-        <w:tc>
-          <w:tcPr>
-            <w:tcW w:w="2718" w:type="dxa"/>
-          </w:tcPr>
-          <w:p>
-            <w:pPr>
-              <w:rPr>
-                <w:rFonts w:ascii="Tahoma" w:hAnsi="Tahoma" w:cs="Tahoma"/>
-                <w:sz w:val="18"/>
-                <w:szCs w:val="18"/>
-              </w:rPr>
-            </w:pPr>
-            <w:hyperlink r:id="rId19" w:history="1">
+            <w:hyperlink r:id="rId23" w:history="1">
               <w:r>
                 <w:rPr>
                   <w:rStyle w:val="Hyperlink"/>
@@ -2025,7 +2461,7 @@
                 <w:szCs w:val="18"/>
               </w:rPr>
             </w:pPr>
-            <w:hyperlink r:id="rId20" w:history="1">
+            <w:hyperlink r:id="rId24" w:history="1">
               <w:r>
                 <w:rPr>
                   <w:rStyle w:val="Hyperlink"/>
@@ -2141,7 +2577,7 @@
                 <w:szCs w:val="18"/>
               </w:rPr>
             </w:pPr>
-            <w:hyperlink r:id="rId21" w:history="1">
+            <w:hyperlink r:id="rId25" w:history="1">
               <w:r>
                 <w:rPr>
                   <w:rStyle w:val="Hyperlink"/>
@@ -2273,7 +2709,7 @@
                 <w:szCs w:val="18"/>
               </w:rPr>
             </w:pPr>
-            <w:hyperlink r:id="rId22" w:history="1">
+            <w:hyperlink r:id="rId26" w:history="1">
               <w:r>
                 <w:rPr>
                   <w:rStyle w:val="Hyperlink"/>
@@ -2306,7 +2742,7 @@
               </w:rPr>
               <w:t xml:space="preserve">Modelled estimate of channel width based on watershed area and mean annual precipitation.  Used to help estimate rearing and spawning suitability of streams for fish use by numerous species in </w:t>
             </w:r>
-            <w:hyperlink r:id="rId23" w:history="1">
+            <w:hyperlink r:id="rId27" w:history="1">
               <w:proofErr w:type="spellStart"/>
               <w:r>
                 <w:rPr>
@@ -2370,7 +2806,7 @@
                 <w:szCs w:val="18"/>
               </w:rPr>
             </w:pPr>
-            <w:hyperlink r:id="rId24" w:history="1">
+            <w:hyperlink r:id="rId28" w:history="1">
               <w:r>
                 <w:rPr>
                   <w:rStyle w:val="Hyperlink"/>
@@ -2403,7 +2839,7 @@
               </w:rPr>
               <w:t>Simplifies downloads of BC geographic data (</w:t>
             </w:r>
-            <w:hyperlink r:id="rId25" w:history="1">
+            <w:hyperlink r:id="rId29" w:history="1">
               <w:r>
                 <w:rPr>
                   <w:rFonts w:ascii="Tahoma" w:hAnsi="Tahoma" w:cs="Tahoma"/>
@@ -2491,6 +2927,7 @@
                 <w:sz w:val="18"/>
                 <w:szCs w:val="18"/>
               </w:rPr>
+              <w:lastRenderedPageBreak/>
               <w:t>fwapg</w:t>
             </w:r>
             <w:proofErr w:type="spellEnd"/>
@@ -2508,7 +2945,7 @@
                 <w:szCs w:val="18"/>
               </w:rPr>
             </w:pPr>
-            <w:hyperlink r:id="rId26" w:history="1">
+            <w:hyperlink r:id="rId30" w:history="1">
               <w:r>
                 <w:rPr>
                   <w:rStyle w:val="Hyperlink"/>
@@ -2666,7 +3103,7 @@
                 <w:szCs w:val="18"/>
               </w:rPr>
             </w:pPr>
-            <w:hyperlink r:id="rId27" w:history="1">
+            <w:hyperlink r:id="rId31" w:history="1">
               <w:r>
                 <w:rPr>
                   <w:rStyle w:val="Hyperlink"/>
@@ -2774,7 +3211,7 @@
                 <w:szCs w:val="18"/>
               </w:rPr>
             </w:pPr>
-            <w:hyperlink r:id="rId28" w:history="1">
+            <w:hyperlink r:id="rId32" w:history="1">
               <w:r>
                 <w:rPr>
                   <w:rStyle w:val="Hyperlink"/>
@@ -2858,7 +3295,7 @@
                 <w:szCs w:val="18"/>
               </w:rPr>
             </w:pPr>
-            <w:hyperlink r:id="rId29" w:history="1">
+            <w:hyperlink r:id="rId33" w:history="1">
               <w:r>
                 <w:rPr>
                   <w:rStyle w:val="Hyperlink"/>
@@ -2932,7 +3369,7 @@
                 <w:szCs w:val="18"/>
               </w:rPr>
             </w:pPr>
-            <w:hyperlink r:id="rId30" w:history="1">
+            <w:hyperlink r:id="rId34" w:history="1">
               <w:r>
                 <w:rPr>
                   <w:rStyle w:val="Hyperlink"/>
@@ -3007,53 +3444,6 @@
               </w:rPr>
               <w:t xml:space="preserve"> Maps.</w:t>
             </w:r>
-          </w:p>
-        </w:tc>
-      </w:tr>
-      <w:tr>
-        <w:trPr>
-          <w:cantSplit/>
-        </w:trPr>
-        <w:tc>
-          <w:tcPr>
-            <w:tcW w:w="2097" w:type="dxa"/>
-          </w:tcPr>
-          <w:p>
-            <w:pPr>
-              <w:rPr>
-                <w:rFonts w:ascii="Tahoma" w:hAnsi="Tahoma" w:cs="Tahoma"/>
-                <w:sz w:val="18"/>
-                <w:szCs w:val="18"/>
-              </w:rPr>
-            </w:pPr>
-          </w:p>
-        </w:tc>
-        <w:tc>
-          <w:tcPr>
-            <w:tcW w:w="2718" w:type="dxa"/>
-          </w:tcPr>
-          <w:p>
-            <w:pPr>
-              <w:rPr>
-                <w:rFonts w:ascii="Tahoma" w:hAnsi="Tahoma" w:cs="Tahoma"/>
-                <w:sz w:val="18"/>
-                <w:szCs w:val="18"/>
-              </w:rPr>
-            </w:pPr>
-          </w:p>
-        </w:tc>
-        <w:tc>
-          <w:tcPr>
-            <w:tcW w:w="8135" w:type="dxa"/>
-          </w:tcPr>
-          <w:p>
-            <w:pPr>
-              <w:rPr>
-                <w:rFonts w:ascii="Tahoma" w:hAnsi="Tahoma" w:cs="Tahoma"/>
-                <w:sz w:val="18"/>
-                <w:szCs w:val="18"/>
-              </w:rPr>
-            </w:pPr>
           </w:p>
         </w:tc>
       </w:tr>

</xml_diff>

<commit_message>
add peace 2023 and update old peace details
</commit_message>
<xml_diff>
--- a/docs/Aquatic_restoration_and_fish_passage_resources.docx
+++ b/docs/Aquatic_restoration_and_fish_passage_resources.docx
@@ -579,6 +579,147 @@
                 <w:sz w:val="18"/>
                 <w:szCs w:val="18"/>
               </w:rPr>
+              <w:t xml:space="preserve"> 2023</w:t>
+            </w:r>
+          </w:p>
+        </w:tc>
+        <w:tc>
+          <w:tcPr>
+            <w:tcW w:w="2718" w:type="dxa"/>
+          </w:tcPr>
+          <w:p>
+            <w:hyperlink r:id="rId9" w:history="1">
+              <w:r>
+                <w:rPr>
+                  <w:rStyle w:val="Hyperlink"/>
+                  <w:rFonts w:ascii="Tahoma" w:hAnsi="Tahoma" w:cs="Tahoma"/>
+                  <w:sz w:val="18"/>
+                  <w:szCs w:val="18"/>
+                </w:rPr>
+                <w:t>https://newgraphenvironment.github.io/fish_passage_peace_2023_reporting/</w:t>
+              </w:r>
+            </w:hyperlink>
+          </w:p>
+        </w:tc>
+        <w:tc>
+          <w:tcPr>
+            <w:tcW w:w="8135" w:type="dxa"/>
+          </w:tcPr>
+          <w:p>
+            <w:pPr>
+              <w:rPr>
+                <w:rFonts w:ascii="Tahoma" w:hAnsi="Tahoma" w:cs="Tahoma"/>
+                <w:sz w:val="18"/>
+                <w:szCs w:val="18"/>
+              </w:rPr>
+            </w:pPr>
+            <w:r>
+              <w:rPr>
+                <w:rFonts w:ascii="Tahoma" w:hAnsi="Tahoma" w:cs="Tahoma"/>
+                <w:sz w:val="18"/>
+                <w:szCs w:val="18"/>
+              </w:rPr>
+              <w:t xml:space="preserve">NOT YET LIVE (20231031). Interactive reporting for 2023 fish passage restoration planning activities in the Parsnip, </w:t>
+            </w:r>
+            <w:proofErr w:type="gramStart"/>
+            <w:r>
+              <w:rPr>
+                <w:rFonts w:ascii="Tahoma" w:hAnsi="Tahoma" w:cs="Tahoma"/>
+                <w:sz w:val="18"/>
+                <w:szCs w:val="18"/>
+              </w:rPr>
+              <w:t>Carp</w:t>
+            </w:r>
+            <w:proofErr w:type="gramEnd"/>
+            <w:r>
+              <w:rPr>
+                <w:rFonts w:ascii="Tahoma" w:hAnsi="Tahoma" w:cs="Tahoma"/>
+                <w:sz w:val="18"/>
+                <w:szCs w:val="18"/>
+              </w:rPr>
+              <w:t xml:space="preserve"> and Crooked Watershed Groups north of Prince George in the Peace Region. </w:t>
+            </w:r>
+            <w:r>
+              <w:rPr>
+                <w:rFonts w:ascii="Tahoma" w:hAnsi="Tahoma" w:cs="Tahoma"/>
+                <w:sz w:val="18"/>
+                <w:szCs w:val="18"/>
+              </w:rPr>
+              <w:t xml:space="preserve">Designs completed for two crossings in the Table River watershed (Parsnip River watershed group) and materials purchased for remediation. </w:t>
+            </w:r>
+            <w:r>
+              <w:rPr>
+                <w:rFonts w:ascii="Tahoma" w:hAnsi="Tahoma" w:cs="Tahoma"/>
+                <w:sz w:val="18"/>
+                <w:szCs w:val="18"/>
+              </w:rPr>
+              <w:t xml:space="preserve">Phase 1 </w:t>
+            </w:r>
+            <w:r>
+              <w:rPr>
+                <w:rFonts w:ascii="Tahoma" w:hAnsi="Tahoma" w:cs="Tahoma"/>
+                <w:sz w:val="18"/>
+                <w:szCs w:val="18"/>
+              </w:rPr>
+              <w:t xml:space="preserve">and Phase 2 </w:t>
+            </w:r>
+            <w:r>
+              <w:rPr>
+                <w:rFonts w:ascii="Tahoma" w:hAnsi="Tahoma" w:cs="Tahoma"/>
+                <w:sz w:val="18"/>
+                <w:szCs w:val="18"/>
+              </w:rPr>
+              <w:t>assessments in Carp and Crooked watershed groups. Fish sampling with PIT tagging conducted</w:t>
+            </w:r>
+            <w:r>
+              <w:rPr>
+                <w:rFonts w:ascii="Tahoma" w:hAnsi="Tahoma" w:cs="Tahoma"/>
+                <w:sz w:val="18"/>
+                <w:szCs w:val="18"/>
+              </w:rPr>
+              <w:t xml:space="preserve"> in Parsnip River watershed group</w:t>
+            </w:r>
+            <w:r>
+              <w:rPr>
+                <w:rFonts w:ascii="Tahoma" w:hAnsi="Tahoma" w:cs="Tahoma"/>
+                <w:sz w:val="18"/>
+                <w:szCs w:val="18"/>
+              </w:rPr>
+              <w:t>. Aerial imagery collected by drone.</w:t>
+            </w:r>
+          </w:p>
+        </w:tc>
+      </w:tr>
+      <w:tr>
+        <w:trPr>
+          <w:cantSplit/>
+        </w:trPr>
+        <w:tc>
+          <w:tcPr>
+            <w:tcW w:w="2097" w:type="dxa"/>
+          </w:tcPr>
+          <w:p>
+            <w:pPr>
+              <w:rPr>
+                <w:rFonts w:ascii="Tahoma" w:hAnsi="Tahoma" w:cs="Tahoma"/>
+                <w:sz w:val="18"/>
+                <w:szCs w:val="18"/>
+              </w:rPr>
+            </w:pPr>
+            <w:r>
+              <w:rPr>
+                <w:rFonts w:ascii="Tahoma" w:hAnsi="Tahoma" w:cs="Tahoma"/>
+                <w:sz w:val="18"/>
+                <w:szCs w:val="18"/>
+              </w:rPr>
+              <w:t>Restoring Fish Passage in the Peace Region</w:t>
+            </w:r>
+            <w:r>
+              <w:rPr>
+                <w:rFonts w:ascii="Tahoma" w:hAnsi="Tahoma" w:cs="Tahoma"/>
+                <w:sz w:val="18"/>
+                <w:szCs w:val="18"/>
+              </w:rPr>
               <w:t xml:space="preserve"> 2022</w:t>
             </w:r>
           </w:p>
@@ -595,7 +736,7 @@
                 <w:szCs w:val="18"/>
               </w:rPr>
             </w:pPr>
-            <w:hyperlink r:id="rId9" w:history="1">
+            <w:hyperlink r:id="rId10" w:history="1">
               <w:r>
                 <w:rPr>
                   <w:rStyle w:val="Hyperlink"/>
@@ -695,7 +836,7 @@
                 <w:szCs w:val="18"/>
               </w:rPr>
             </w:pPr>
-            <w:hyperlink r:id="rId10" w:history="1">
+            <w:hyperlink r:id="rId11" w:history="1">
               <w:r>
                 <w:rPr>
                   <w:rStyle w:val="Hyperlink"/>
@@ -728,7 +869,7 @@
               </w:rPr>
               <w:t xml:space="preserve">Interactive reporting for 2021 fish passage restoration planning activities in the Parsnip Watershed Group north of Prince George in the Peace Region. Includes interactive planning dashboard and </w:t>
             </w:r>
-            <w:hyperlink r:id="rId11" w:history="1">
+            <w:hyperlink r:id="rId12" w:history="1">
               <w:proofErr w:type="spellStart"/>
               <w:r>
                 <w:rPr>
@@ -792,7 +933,7 @@
                 <w:szCs w:val="18"/>
               </w:rPr>
             </w:pPr>
-            <w:hyperlink r:id="rId12" w:history="1">
+            <w:hyperlink r:id="rId13" w:history="1">
               <w:r>
                 <w:rPr>
                   <w:rStyle w:val="Hyperlink"/>
@@ -882,7 +1023,7 @@
                 <w:szCs w:val="18"/>
               </w:rPr>
             </w:pPr>
-            <w:hyperlink r:id="rId13" w:history="1">
+            <w:hyperlink r:id="rId14" w:history="1">
               <w:r>
                 <w:rPr>
                   <w:rStyle w:val="Hyperlink"/>
@@ -1058,7 +1199,7 @@
                 <w:szCs w:val="18"/>
               </w:rPr>
             </w:pPr>
-            <w:hyperlink r:id="rId14" w:history="1">
+            <w:hyperlink r:id="rId15" w:history="1">
               <w:r>
                 <w:rPr>
                   <w:rStyle w:val="Hyperlink"/>
@@ -1194,7 +1335,7 @@
                 <w:szCs w:val="18"/>
               </w:rPr>
             </w:pPr>
-            <w:hyperlink r:id="rId15" w:history="1">
+            <w:hyperlink r:id="rId16" w:history="1">
               <w:r>
                 <w:rPr>
                   <w:rStyle w:val="Hyperlink"/>
@@ -1305,6 +1446,7 @@
                 <w:sz w:val="18"/>
                 <w:szCs w:val="18"/>
               </w:rPr>
+              <w:lastRenderedPageBreak/>
               <w:t>Bulkley</w:t>
             </w:r>
             <w:proofErr w:type="spellEnd"/>
@@ -1356,7 +1498,7 @@
                 <w:szCs w:val="18"/>
               </w:rPr>
             </w:pPr>
-            <w:hyperlink r:id="rId16" w:history="1">
+            <w:hyperlink r:id="rId17" w:history="1">
               <w:r>
                 <w:rPr>
                   <w:rStyle w:val="Hyperlink"/>
@@ -1490,154 +1632,7 @@
                 <w:sz w:val="18"/>
                 <w:szCs w:val="18"/>
               </w:rPr>
-              <w:lastRenderedPageBreak/>
               <w:t>Elk River Watershed Group Fish Passage Restoration Planning 2022</w:t>
-            </w:r>
-          </w:p>
-        </w:tc>
-        <w:tc>
-          <w:tcPr>
-            <w:tcW w:w="2718" w:type="dxa"/>
-          </w:tcPr>
-          <w:p>
-            <w:pPr>
-              <w:rPr>
-                <w:rFonts w:ascii="Tahoma" w:hAnsi="Tahoma" w:cs="Tahoma"/>
-                <w:sz w:val="18"/>
-                <w:szCs w:val="18"/>
-              </w:rPr>
-            </w:pPr>
-            <w:hyperlink r:id="rId17" w:history="1">
-              <w:r>
-                <w:rPr>
-                  <w:rStyle w:val="Hyperlink"/>
-                  <w:rFonts w:ascii="Tahoma" w:hAnsi="Tahoma" w:cs="Tahoma"/>
-                  <w:sz w:val="18"/>
-                  <w:szCs w:val="18"/>
-                </w:rPr>
-                <w:t>https://newgraphenvironment.github.io/fish_passage_elk_2022_reporting/</w:t>
-              </w:r>
-            </w:hyperlink>
-          </w:p>
-        </w:tc>
-        <w:tc>
-          <w:tcPr>
-            <w:tcW w:w="8135" w:type="dxa"/>
-          </w:tcPr>
-          <w:p>
-            <w:pPr>
-              <w:rPr>
-                <w:rFonts w:ascii="Tahoma" w:hAnsi="Tahoma" w:cs="Tahoma"/>
-                <w:sz w:val="18"/>
-                <w:szCs w:val="18"/>
-              </w:rPr>
-            </w:pPr>
-            <w:r>
-              <w:rPr>
-                <w:rFonts w:ascii="Tahoma" w:hAnsi="Tahoma" w:cs="Tahoma"/>
-                <w:sz w:val="18"/>
-                <w:szCs w:val="18"/>
-              </w:rPr>
-              <w:t>Interactive reporting for fish passage assessments and h</w:t>
-            </w:r>
-            <w:r>
-              <w:rPr>
-                <w:rFonts w:ascii="Tahoma" w:hAnsi="Tahoma" w:cs="Tahoma"/>
-                <w:sz w:val="18"/>
-                <w:szCs w:val="18"/>
-              </w:rPr>
-              <w:t xml:space="preserve">abitat confirmation assessments in the </w:t>
-            </w:r>
-            <w:r>
-              <w:rPr>
-                <w:rFonts w:ascii="Tahoma" w:hAnsi="Tahoma" w:cs="Tahoma"/>
-                <w:sz w:val="18"/>
-                <w:szCs w:val="18"/>
-              </w:rPr>
-              <w:t xml:space="preserve">Elk </w:t>
-            </w:r>
-            <w:r>
-              <w:rPr>
-                <w:rFonts w:ascii="Tahoma" w:hAnsi="Tahoma" w:cs="Tahoma"/>
-                <w:sz w:val="18"/>
-                <w:szCs w:val="18"/>
-              </w:rPr>
-              <w:t>River watershed group.</w:t>
-            </w:r>
-            <w:r>
-              <w:rPr>
-                <w:rFonts w:ascii="Tahoma" w:hAnsi="Tahoma" w:cs="Tahoma"/>
-                <w:sz w:val="18"/>
-                <w:szCs w:val="18"/>
-              </w:rPr>
-              <w:t xml:space="preserve"> Fish sampling, fish habitat assessment procedures</w:t>
-            </w:r>
-            <w:r>
-              <w:rPr>
-                <w:rFonts w:ascii="Tahoma" w:hAnsi="Tahoma" w:cs="Tahoma"/>
-                <w:sz w:val="18"/>
-                <w:szCs w:val="18"/>
-              </w:rPr>
-              <w:t xml:space="preserve">, </w:t>
-            </w:r>
-            <w:r>
-              <w:rPr>
-                <w:rFonts w:ascii="Tahoma" w:hAnsi="Tahoma" w:cs="Tahoma"/>
-                <w:sz w:val="18"/>
-                <w:szCs w:val="18"/>
-              </w:rPr>
-              <w:t xml:space="preserve">temperature monitoring </w:t>
-            </w:r>
-            <w:r>
-              <w:rPr>
-                <w:rFonts w:ascii="Tahoma" w:hAnsi="Tahoma" w:cs="Tahoma"/>
-                <w:sz w:val="18"/>
-                <w:szCs w:val="18"/>
-              </w:rPr>
-              <w:t xml:space="preserve">and stream discharge measurements </w:t>
-            </w:r>
-            <w:r>
-              <w:rPr>
-                <w:rFonts w:ascii="Tahoma" w:hAnsi="Tahoma" w:cs="Tahoma"/>
-                <w:sz w:val="18"/>
-                <w:szCs w:val="18"/>
-              </w:rPr>
-              <w:t>were conducted.</w:t>
-            </w:r>
-          </w:p>
-        </w:tc>
-      </w:tr>
-      <w:tr>
-        <w:trPr>
-          <w:cantSplit/>
-        </w:trPr>
-        <w:tc>
-          <w:tcPr>
-            <w:tcW w:w="2097" w:type="dxa"/>
-          </w:tcPr>
-          <w:p>
-            <w:pPr>
-              <w:rPr>
-                <w:rFonts w:ascii="Tahoma" w:hAnsi="Tahoma" w:cs="Tahoma"/>
-                <w:sz w:val="18"/>
-                <w:szCs w:val="18"/>
-              </w:rPr>
-            </w:pPr>
-            <w:r>
-              <w:rPr>
-                <w:rFonts w:ascii="Tahoma" w:hAnsi="Tahoma" w:cs="Tahoma"/>
-                <w:sz w:val="18"/>
-                <w:szCs w:val="18"/>
-              </w:rPr>
-              <w:t>Elk River Watershed Group Fish Passage Restoration Planning 202</w:t>
-            </w:r>
-            <w:r>
-              <w:rPr>
-                <w:rFonts w:ascii="Tahoma" w:hAnsi="Tahoma" w:cs="Tahoma"/>
-                <w:sz w:val="18"/>
-                <w:szCs w:val="18"/>
-              </w:rPr>
-              <w:t>1</w:t>
             </w:r>
           </w:p>
         </w:tc>
@@ -1716,7 +1711,7 @@
                 <w:sz w:val="18"/>
                 <w:szCs w:val="18"/>
               </w:rPr>
-              <w:t xml:space="preserve"> Fish sampling, fish habitat assessment procedures and temperature monitoring were conducted.</w:t>
+              <w:t xml:space="preserve"> Fish sampling, fish habitat assessment procedures, temperature monitoring and stream discharge measurements were conducted.</w:t>
             </w:r>
           </w:p>
         </w:tc>
@@ -1743,7 +1738,15 @@
                 <w:sz w:val="18"/>
                 <w:szCs w:val="18"/>
               </w:rPr>
-              <w:t>Elk River Watershed Group Fish Passage Restoration Planning 2021</w:t>
+              <w:t>Elk River Watershed Group Fish Passage Restoration Planning 202</w:t>
+            </w:r>
+            <w:r>
+              <w:rPr>
+                <w:rFonts w:ascii="Tahoma" w:hAnsi="Tahoma" w:cs="Tahoma"/>
+                <w:sz w:val="18"/>
+                <w:szCs w:val="18"/>
+              </w:rPr>
+              <w:t>1</w:t>
             </w:r>
           </w:p>
         </w:tc>
@@ -1767,7 +1770,7 @@
                   <w:sz w:val="18"/>
                   <w:szCs w:val="18"/>
                 </w:rPr>
-                <w:t>https://newgraphenvironment.github.io/fish_passage_elk_2021_reporting/</w:t>
+                <w:t>https://newgraphenvironment.github.io/fish_passage_elk_2022_reporting/</w:t>
               </w:r>
             </w:hyperlink>
           </w:p>
@@ -1822,7 +1825,7 @@
                 <w:sz w:val="18"/>
                 <w:szCs w:val="18"/>
               </w:rPr>
-              <w:t xml:space="preserve"> Fish sampling conducted.</w:t>
+              <w:t xml:space="preserve"> Fish sampling, fish habitat assessment procedures and temperature monitoring were conducted.</w:t>
             </w:r>
           </w:p>
         </w:tc>
@@ -1849,15 +1852,7 @@
                 <w:sz w:val="18"/>
                 <w:szCs w:val="18"/>
               </w:rPr>
-              <w:t>Elk River Watershed Group Fish Passage Restoration Planning 202</w:t>
-            </w:r>
-            <w:r>
-              <w:rPr>
-                <w:rFonts w:ascii="Tahoma" w:hAnsi="Tahoma" w:cs="Tahoma"/>
-                <w:sz w:val="18"/>
-                <w:szCs w:val="18"/>
-              </w:rPr>
-              <w:t>0</w:t>
+              <w:t>Elk River Watershed Group Fish Passage Restoration Planning 2021</w:t>
             </w:r>
           </w:p>
         </w:tc>
@@ -1963,6 +1958,120 @@
                 <w:sz w:val="18"/>
                 <w:szCs w:val="18"/>
               </w:rPr>
+              <w:t>Elk River Watershed Group Fish Passage Restoration Planning 202</w:t>
+            </w:r>
+            <w:r>
+              <w:rPr>
+                <w:rFonts w:ascii="Tahoma" w:hAnsi="Tahoma" w:cs="Tahoma"/>
+                <w:sz w:val="18"/>
+                <w:szCs w:val="18"/>
+              </w:rPr>
+              <w:t>0</w:t>
+            </w:r>
+          </w:p>
+        </w:tc>
+        <w:tc>
+          <w:tcPr>
+            <w:tcW w:w="2718" w:type="dxa"/>
+          </w:tcPr>
+          <w:p>
+            <w:pPr>
+              <w:rPr>
+                <w:rFonts w:ascii="Tahoma" w:hAnsi="Tahoma" w:cs="Tahoma"/>
+                <w:sz w:val="18"/>
+                <w:szCs w:val="18"/>
+              </w:rPr>
+            </w:pPr>
+            <w:hyperlink r:id="rId21" w:history="1">
+              <w:r>
+                <w:rPr>
+                  <w:rStyle w:val="Hyperlink"/>
+                  <w:rFonts w:ascii="Tahoma" w:hAnsi="Tahoma" w:cs="Tahoma"/>
+                  <w:sz w:val="18"/>
+                  <w:szCs w:val="18"/>
+                </w:rPr>
+                <w:t>https://newgraphenvironment.github.io/fish_passage_elk_2021_reporting/</w:t>
+              </w:r>
+            </w:hyperlink>
+          </w:p>
+        </w:tc>
+        <w:tc>
+          <w:tcPr>
+            <w:tcW w:w="8135" w:type="dxa"/>
+          </w:tcPr>
+          <w:p>
+            <w:pPr>
+              <w:rPr>
+                <w:rFonts w:ascii="Tahoma" w:hAnsi="Tahoma" w:cs="Tahoma"/>
+                <w:sz w:val="18"/>
+                <w:szCs w:val="18"/>
+              </w:rPr>
+            </w:pPr>
+            <w:r>
+              <w:rPr>
+                <w:rFonts w:ascii="Tahoma" w:hAnsi="Tahoma" w:cs="Tahoma"/>
+                <w:sz w:val="18"/>
+                <w:szCs w:val="18"/>
+              </w:rPr>
+              <w:t>Interactive reporting for fish passage assessments and h</w:t>
+            </w:r>
+            <w:r>
+              <w:rPr>
+                <w:rFonts w:ascii="Tahoma" w:hAnsi="Tahoma" w:cs="Tahoma"/>
+                <w:sz w:val="18"/>
+                <w:szCs w:val="18"/>
+              </w:rPr>
+              <w:t xml:space="preserve">abitat confirmation assessments in the </w:t>
+            </w:r>
+            <w:r>
+              <w:rPr>
+                <w:rFonts w:ascii="Tahoma" w:hAnsi="Tahoma" w:cs="Tahoma"/>
+                <w:sz w:val="18"/>
+                <w:szCs w:val="18"/>
+              </w:rPr>
+              <w:t xml:space="preserve">Elk </w:t>
+            </w:r>
+            <w:r>
+              <w:rPr>
+                <w:rFonts w:ascii="Tahoma" w:hAnsi="Tahoma" w:cs="Tahoma"/>
+                <w:sz w:val="18"/>
+                <w:szCs w:val="18"/>
+              </w:rPr>
+              <w:t>River watershed group.</w:t>
+            </w:r>
+            <w:r>
+              <w:rPr>
+                <w:rFonts w:ascii="Tahoma" w:hAnsi="Tahoma" w:cs="Tahoma"/>
+                <w:sz w:val="18"/>
+                <w:szCs w:val="18"/>
+              </w:rPr>
+              <w:t xml:space="preserve"> Fish sampling conducted.</w:t>
+            </w:r>
+          </w:p>
+        </w:tc>
+      </w:tr>
+      <w:tr>
+        <w:trPr>
+          <w:cantSplit/>
+        </w:trPr>
+        <w:tc>
+          <w:tcPr>
+            <w:tcW w:w="2097" w:type="dxa"/>
+          </w:tcPr>
+          <w:p>
+            <w:pPr>
+              <w:rPr>
+                <w:rFonts w:ascii="Tahoma" w:hAnsi="Tahoma" w:cs="Tahoma"/>
+                <w:sz w:val="18"/>
+                <w:szCs w:val="18"/>
+              </w:rPr>
+            </w:pPr>
+            <w:r>
+              <w:rPr>
+                <w:rFonts w:ascii="Tahoma" w:hAnsi="Tahoma" w:cs="Tahoma"/>
+                <w:sz w:val="18"/>
+                <w:szCs w:val="18"/>
+              </w:rPr>
               <w:t>Richfield Creek Riparian Restoration 2022</w:t>
             </w:r>
           </w:p>
@@ -1972,7 +2081,7 @@
             <w:tcW w:w="2718" w:type="dxa"/>
           </w:tcPr>
           <w:p>
-            <w:hyperlink r:id="rId21" w:history="1">
+            <w:hyperlink r:id="rId22" w:history="1">
               <w:r>
                 <w:rPr>
                   <w:rStyle w:val="Hyperlink"/>
@@ -2179,7 +2288,7 @@
                 <w:szCs w:val="18"/>
               </w:rPr>
             </w:pPr>
-            <w:hyperlink r:id="rId22" w:history="1">
+            <w:hyperlink r:id="rId23" w:history="1">
               <w:r>
                 <w:rPr>
                   <w:rStyle w:val="Hyperlink"/>
@@ -2361,7 +2470,7 @@
                 <w:szCs w:val="18"/>
               </w:rPr>
             </w:pPr>
-            <w:hyperlink r:id="rId23" w:history="1">
+            <w:hyperlink r:id="rId24" w:history="1">
               <w:r>
                 <w:rPr>
                   <w:rStyle w:val="Hyperlink"/>
@@ -2461,7 +2570,7 @@
                 <w:szCs w:val="18"/>
               </w:rPr>
             </w:pPr>
-            <w:hyperlink r:id="rId24" w:history="1">
+            <w:hyperlink r:id="rId25" w:history="1">
               <w:r>
                 <w:rPr>
                   <w:rStyle w:val="Hyperlink"/>
@@ -2577,7 +2686,7 @@
                 <w:szCs w:val="18"/>
               </w:rPr>
             </w:pPr>
-            <w:hyperlink r:id="rId25" w:history="1">
+            <w:hyperlink r:id="rId26" w:history="1">
               <w:r>
                 <w:rPr>
                   <w:rStyle w:val="Hyperlink"/>
@@ -2709,7 +2818,7 @@
                 <w:szCs w:val="18"/>
               </w:rPr>
             </w:pPr>
-            <w:hyperlink r:id="rId26" w:history="1">
+            <w:hyperlink r:id="rId27" w:history="1">
               <w:r>
                 <w:rPr>
                   <w:rStyle w:val="Hyperlink"/>
@@ -2742,7 +2851,7 @@
               </w:rPr>
               <w:t xml:space="preserve">Modelled estimate of channel width based on watershed area and mean annual precipitation.  Used to help estimate rearing and spawning suitability of streams for fish use by numerous species in </w:t>
             </w:r>
-            <w:hyperlink r:id="rId27" w:history="1">
+            <w:hyperlink r:id="rId28" w:history="1">
               <w:proofErr w:type="spellStart"/>
               <w:r>
                 <w:rPr>
@@ -2789,6 +2898,7 @@
                 <w:sz w:val="18"/>
                 <w:szCs w:val="18"/>
               </w:rPr>
+              <w:lastRenderedPageBreak/>
               <w:t>bcdata</w:t>
             </w:r>
             <w:proofErr w:type="spellEnd"/>
@@ -2806,7 +2916,7 @@
                 <w:szCs w:val="18"/>
               </w:rPr>
             </w:pPr>
-            <w:hyperlink r:id="rId28" w:history="1">
+            <w:hyperlink r:id="rId29" w:history="1">
               <w:r>
                 <w:rPr>
                   <w:rStyle w:val="Hyperlink"/>
@@ -2839,7 +2949,7 @@
               </w:rPr>
               <w:t>Simplifies downloads of BC geographic data (</w:t>
             </w:r>
-            <w:hyperlink r:id="rId29" w:history="1">
+            <w:hyperlink r:id="rId30" w:history="1">
               <w:r>
                 <w:rPr>
                   <w:rFonts w:ascii="Tahoma" w:hAnsi="Tahoma" w:cs="Tahoma"/>
@@ -2927,7 +3037,6 @@
                 <w:sz w:val="18"/>
                 <w:szCs w:val="18"/>
               </w:rPr>
-              <w:lastRenderedPageBreak/>
               <w:t>fwapg</w:t>
             </w:r>
             <w:proofErr w:type="spellEnd"/>
@@ -2945,7 +3054,7 @@
                 <w:szCs w:val="18"/>
               </w:rPr>
             </w:pPr>
-            <w:hyperlink r:id="rId30" w:history="1">
+            <w:hyperlink r:id="rId31" w:history="1">
               <w:r>
                 <w:rPr>
                   <w:rStyle w:val="Hyperlink"/>
@@ -3103,7 +3212,7 @@
                 <w:szCs w:val="18"/>
               </w:rPr>
             </w:pPr>
-            <w:hyperlink r:id="rId31" w:history="1">
+            <w:hyperlink r:id="rId32" w:history="1">
               <w:r>
                 <w:rPr>
                   <w:rStyle w:val="Hyperlink"/>
@@ -3211,7 +3320,7 @@
                 <w:szCs w:val="18"/>
               </w:rPr>
             </w:pPr>
-            <w:hyperlink r:id="rId32" w:history="1">
+            <w:hyperlink r:id="rId33" w:history="1">
               <w:r>
                 <w:rPr>
                   <w:rStyle w:val="Hyperlink"/>
@@ -3295,7 +3404,7 @@
                 <w:szCs w:val="18"/>
               </w:rPr>
             </w:pPr>
-            <w:hyperlink r:id="rId33" w:history="1">
+            <w:hyperlink r:id="rId34" w:history="1">
               <w:r>
                 <w:rPr>
                   <w:rStyle w:val="Hyperlink"/>
@@ -3369,7 +3478,7 @@
                 <w:szCs w:val="18"/>
               </w:rPr>
             </w:pPr>
-            <w:hyperlink r:id="rId34" w:history="1">
+            <w:hyperlink r:id="rId35" w:history="1">
               <w:r>
                 <w:rPr>
                   <w:rStyle w:val="Hyperlink"/>

</xml_diff>

<commit_message>
update with mergin, restoration_framework etc
</commit_message>
<xml_diff>
--- a/docs/Aquatic_restoration_and_fish_passage_resources.docx
+++ b/docs/Aquatic_restoration_and_fish_passage_resources.docx
@@ -195,15 +195,15 @@
                 <w:sz w:val="18"/>
                 <w:szCs w:val="18"/>
               </w:rPr>
-              <w:t>M</w:t>
-            </w:r>
-            <w:r>
-              <w:rPr>
-                <w:rFonts w:ascii="Tahoma" w:hAnsi="Tahoma" w:cs="Tahoma"/>
-                <w:sz w:val="18"/>
-                <w:szCs w:val="18"/>
-              </w:rPr>
-              <w:t>aintain an aquatic connectivity / fish passage database for British Columbia to</w:t>
+              <w:t>Build and maintain</w:t>
+            </w:r>
+            <w:r>
+              <w:rPr>
+                <w:rFonts w:ascii="Tahoma" w:hAnsi="Tahoma" w:cs="Tahoma"/>
+                <w:sz w:val="18"/>
+                <w:szCs w:val="18"/>
+              </w:rPr>
+              <w:t xml:space="preserve"> an aquatic connectivity / fish passage database for British Columbia to</w:t>
             </w:r>
             <w:r>
               <w:rPr>
@@ -379,6 +379,14 @@
                 <w:sz w:val="18"/>
                 <w:szCs w:val="18"/>
               </w:rPr>
+              <w:t xml:space="preserve">Fish Passage Reporting functions for British Columbia.  </w:t>
+            </w:r>
+            <w:r>
+              <w:rPr>
+                <w:rFonts w:ascii="Tahoma" w:hAnsi="Tahoma" w:cs="Tahoma"/>
+                <w:sz w:val="18"/>
+                <w:szCs w:val="18"/>
+              </w:rPr>
               <w:t>R p</w:t>
             </w:r>
             <w:r>
@@ -395,7 +403,25 @@
                 <w:sz w:val="18"/>
                 <w:szCs w:val="18"/>
               </w:rPr>
-              <w:t xml:space="preserve">cleaning, transforming and extracting data to </w:t>
+              <w:t xml:space="preserve">cleaning, </w:t>
+            </w:r>
+            <w:proofErr w:type="gramStart"/>
+            <w:r>
+              <w:rPr>
+                <w:rFonts w:ascii="Tahoma" w:hAnsi="Tahoma" w:cs="Tahoma"/>
+                <w:sz w:val="18"/>
+                <w:szCs w:val="18"/>
+              </w:rPr>
+              <w:t>transforming</w:t>
+            </w:r>
+            <w:proofErr w:type="gramEnd"/>
+            <w:r>
+              <w:rPr>
+                <w:rFonts w:ascii="Tahoma" w:hAnsi="Tahoma" w:cs="Tahoma"/>
+                <w:sz w:val="18"/>
+                <w:szCs w:val="18"/>
+              </w:rPr>
+              <w:t xml:space="preserve"> and extracting data to </w:t>
             </w:r>
             <w:r>
               <w:rPr>
@@ -404,6 +430,14 @@
                 <w:szCs w:val="18"/>
               </w:rPr>
               <w:t>build interactive reports related to fish passage planning including fish passage assessments and habitat confirmation assessments at road-stream crossings</w:t>
+            </w:r>
+            <w:r>
+              <w:rPr>
+                <w:rFonts w:ascii="Tahoma" w:hAnsi="Tahoma" w:cs="Tahoma"/>
+                <w:sz w:val="18"/>
+                <w:szCs w:val="18"/>
+              </w:rPr>
+              <w:t>.  In</w:t>
             </w:r>
           </w:p>
         </w:tc>
@@ -478,6 +512,14 @@
                 <w:sz w:val="18"/>
                 <w:szCs w:val="18"/>
               </w:rPr>
+              <w:t xml:space="preserve"> for field work in British Columbia</w:t>
+            </w:r>
+            <w:r>
+              <w:rPr>
+                <w:rFonts w:ascii="Tahoma" w:hAnsi="Tahoma" w:cs="Tahoma"/>
+                <w:sz w:val="18"/>
+                <w:szCs w:val="18"/>
+              </w:rPr>
               <w:t>, mobile QGIS projects</w:t>
             </w:r>
             <w:r>
@@ -565,6 +607,204 @@
                 <w:szCs w:val="18"/>
               </w:rPr>
             </w:pPr>
+            <w:proofErr w:type="spellStart"/>
+            <w:r>
+              <w:rPr>
+                <w:rFonts w:ascii="Tahoma" w:hAnsi="Tahoma" w:cs="Tahoma"/>
+                <w:sz w:val="18"/>
+                <w:szCs w:val="18"/>
+              </w:rPr>
+              <w:t>rfp</w:t>
+            </w:r>
+            <w:proofErr w:type="spellEnd"/>
+          </w:p>
+        </w:tc>
+        <w:tc>
+          <w:tcPr>
+            <w:tcW w:w="2718" w:type="dxa"/>
+          </w:tcPr>
+          <w:p>
+            <w:hyperlink r:id="rId9" w:history="1">
+              <w:r>
+                <w:rPr>
+                  <w:rStyle w:val="Hyperlink"/>
+                  <w:rFonts w:ascii="Tahoma" w:hAnsi="Tahoma" w:cs="Tahoma"/>
+                  <w:sz w:val="18"/>
+                  <w:szCs w:val="18"/>
+                </w:rPr>
+                <w:t>https://github.com/NewGraphEnvironment/rfp</w:t>
+              </w:r>
+            </w:hyperlink>
+          </w:p>
+        </w:tc>
+        <w:tc>
+          <w:tcPr>
+            <w:tcW w:w="8135" w:type="dxa"/>
+          </w:tcPr>
+          <w:p>
+            <w:pPr>
+              <w:rPr>
+                <w:rFonts w:ascii="Tahoma" w:hAnsi="Tahoma" w:cs="Tahoma"/>
+                <w:sz w:val="18"/>
+                <w:szCs w:val="18"/>
+              </w:rPr>
+            </w:pPr>
+            <w:r>
+              <w:rPr>
+                <w:rFonts w:ascii="Tahoma" w:hAnsi="Tahoma" w:cs="Tahoma"/>
+                <w:sz w:val="18"/>
+                <w:szCs w:val="18"/>
+              </w:rPr>
+              <w:t xml:space="preserve">Reproducible Field Projects for British Columbia. </w:t>
+            </w:r>
+            <w:r>
+              <w:rPr>
+                <w:rFonts w:ascii="Tahoma" w:hAnsi="Tahoma" w:cs="Tahoma"/>
+                <w:sz w:val="18"/>
+                <w:szCs w:val="18"/>
+              </w:rPr>
+              <w:t>R</w:t>
+            </w:r>
+            <w:r>
+              <w:rPr>
+                <w:rFonts w:ascii="Tahoma" w:hAnsi="Tahoma" w:cs="Tahoma"/>
+                <w:sz w:val="18"/>
+                <w:szCs w:val="18"/>
+              </w:rPr>
+              <w:t xml:space="preserve"> package to </w:t>
+            </w:r>
+            <w:r>
+              <w:rPr>
+                <w:rFonts w:ascii="Tahoma" w:hAnsi="Tahoma" w:cs="Tahoma"/>
+                <w:sz w:val="18"/>
+                <w:szCs w:val="18"/>
+              </w:rPr>
+              <w:t xml:space="preserve">standardize and track the creation of </w:t>
+            </w:r>
+            <w:r>
+              <w:rPr>
+                <w:rFonts w:ascii="Tahoma" w:hAnsi="Tahoma" w:cs="Tahoma"/>
+                <w:sz w:val="18"/>
+                <w:szCs w:val="18"/>
+              </w:rPr>
+              <w:t>collaborative GIS</w:t>
+            </w:r>
+            <w:r>
+              <w:rPr>
+                <w:rFonts w:ascii="Tahoma" w:hAnsi="Tahoma" w:cs="Tahoma"/>
+                <w:sz w:val="18"/>
+                <w:szCs w:val="18"/>
+              </w:rPr>
+              <w:t xml:space="preserve"> projects for </w:t>
+            </w:r>
+            <w:r>
+              <w:rPr>
+                <w:rFonts w:ascii="Tahoma" w:hAnsi="Tahoma" w:cs="Tahoma"/>
+                <w:sz w:val="18"/>
+                <w:szCs w:val="18"/>
+              </w:rPr>
+              <w:t xml:space="preserve">aquatic restoration/conservation </w:t>
+            </w:r>
+            <w:r>
+              <w:rPr>
+                <w:rFonts w:ascii="Tahoma" w:hAnsi="Tahoma" w:cs="Tahoma"/>
+                <w:sz w:val="18"/>
+                <w:szCs w:val="18"/>
+              </w:rPr>
+              <w:t>planning and field work.</w:t>
+            </w:r>
+            <w:r>
+              <w:rPr>
+                <w:rFonts w:ascii="Tahoma" w:hAnsi="Tahoma" w:cs="Tahoma"/>
+                <w:sz w:val="18"/>
+                <w:szCs w:val="18"/>
+              </w:rPr>
+              <w:t xml:space="preserve"> Under development incorporating many dff-2022 scripts into R package functions.</w:t>
+            </w:r>
+          </w:p>
+        </w:tc>
+      </w:tr>
+      <w:tr>
+        <w:trPr>
+          <w:cantSplit/>
+        </w:trPr>
+        <w:tc>
+          <w:tcPr>
+            <w:tcW w:w="2097" w:type="dxa"/>
+          </w:tcPr>
+          <w:p>
+            <w:pPr>
+              <w:rPr>
+                <w:rFonts w:ascii="Tahoma" w:hAnsi="Tahoma" w:cs="Tahoma"/>
+                <w:sz w:val="18"/>
+                <w:szCs w:val="18"/>
+              </w:rPr>
+            </w:pPr>
+            <w:r>
+              <w:rPr>
+                <w:rFonts w:ascii="Tahoma" w:hAnsi="Tahoma" w:cs="Tahoma"/>
+                <w:sz w:val="18"/>
+                <w:szCs w:val="18"/>
+              </w:rPr>
+              <w:t>Restoration Framework</w:t>
+            </w:r>
+          </w:p>
+        </w:tc>
+        <w:tc>
+          <w:tcPr>
+            <w:tcW w:w="2718" w:type="dxa"/>
+          </w:tcPr>
+          <w:p>
+            <w:r>
+              <w:rPr>
+                <w:rStyle w:val="Hyperlink"/>
+                <w:rFonts w:ascii="Tahoma" w:hAnsi="Tahoma" w:cs="Tahoma"/>
+                <w:sz w:val="18"/>
+                <w:szCs w:val="18"/>
+              </w:rPr>
+              <w:t>https://github.com/NewGraphEnvironment/restoration_framework</w:t>
+            </w:r>
+          </w:p>
+        </w:tc>
+        <w:tc>
+          <w:tcPr>
+            <w:tcW w:w="8135" w:type="dxa"/>
+          </w:tcPr>
+          <w:p>
+            <w:pPr>
+              <w:rPr>
+                <w:rFonts w:ascii="Tahoma" w:hAnsi="Tahoma" w:cs="Tahoma"/>
+                <w:sz w:val="18"/>
+                <w:szCs w:val="18"/>
+              </w:rPr>
+            </w:pPr>
+            <w:r>
+              <w:rPr>
+                <w:rFonts w:ascii="Tahoma" w:hAnsi="Tahoma" w:cs="Tahoma"/>
+                <w:sz w:val="18"/>
+                <w:szCs w:val="18"/>
+              </w:rPr>
+              <w:t xml:space="preserve">Public repository for development of and linking to restoration / conservation planning tools and concepts.  </w:t>
+            </w:r>
+          </w:p>
+        </w:tc>
+      </w:tr>
+      <w:tr>
+        <w:trPr>
+          <w:cantSplit/>
+        </w:trPr>
+        <w:tc>
+          <w:tcPr>
+            <w:tcW w:w="2097" w:type="dxa"/>
+          </w:tcPr>
+          <w:p>
+            <w:pPr>
+              <w:rPr>
+                <w:rFonts w:ascii="Tahoma" w:hAnsi="Tahoma" w:cs="Tahoma"/>
+                <w:sz w:val="18"/>
+                <w:szCs w:val="18"/>
+              </w:rPr>
+            </w:pPr>
             <w:r>
               <w:rPr>
                 <w:rFonts w:ascii="Tahoma" w:hAnsi="Tahoma" w:cs="Tahoma"/>
@@ -588,7 +828,7 @@
             <w:tcW w:w="2718" w:type="dxa"/>
           </w:tcPr>
           <w:p>
-            <w:hyperlink r:id="rId9" w:history="1">
+            <w:hyperlink r:id="rId10" w:history="1">
               <w:r>
                 <w:rPr>
                   <w:rStyle w:val="Hyperlink"/>
@@ -619,7 +859,31 @@
                 <w:sz w:val="18"/>
                 <w:szCs w:val="18"/>
               </w:rPr>
-              <w:t xml:space="preserve">NOT YET LIVE (20231031). </w:t>
+              <w:t xml:space="preserve">REPORT </w:t>
+            </w:r>
+            <w:r>
+              <w:rPr>
+                <w:rFonts w:ascii="Tahoma" w:hAnsi="Tahoma" w:cs="Tahoma"/>
+                <w:sz w:val="18"/>
+                <w:szCs w:val="18"/>
+              </w:rPr>
+              <w:t>NOT YET LIVE (202</w:t>
+            </w:r>
+            <w:r>
+              <w:rPr>
+                <w:rFonts w:ascii="Tahoma" w:hAnsi="Tahoma" w:cs="Tahoma"/>
+                <w:sz w:val="18"/>
+                <w:szCs w:val="18"/>
+              </w:rPr>
+              <w:t>40220</w:t>
+            </w:r>
+            <w:r>
+              <w:rPr>
+                <w:rFonts w:ascii="Tahoma" w:hAnsi="Tahoma" w:cs="Tahoma"/>
+                <w:sz w:val="18"/>
+                <w:szCs w:val="18"/>
+              </w:rPr>
+              <w:t xml:space="preserve">). </w:t>
             </w:r>
           </w:p>
           <w:p>
@@ -654,55 +918,23 @@
                 <w:sz w:val="18"/>
                 <w:szCs w:val="18"/>
               </w:rPr>
-              <w:t xml:space="preserve"> and Crooked Watershed Groups north of Prince George in the Peace Region. </w:t>
-            </w:r>
-            <w:r>
-              <w:rPr>
-                <w:rFonts w:ascii="Tahoma" w:hAnsi="Tahoma" w:cs="Tahoma"/>
-                <w:sz w:val="18"/>
-                <w:szCs w:val="18"/>
-              </w:rPr>
-              <w:t xml:space="preserve">Designs completed for two crossings in the Table River watershed (Parsnip River watershed group) and materials purchased for remediation. </w:t>
-            </w:r>
-            <w:r>
-              <w:rPr>
-                <w:rFonts w:ascii="Tahoma" w:hAnsi="Tahoma" w:cs="Tahoma"/>
-                <w:sz w:val="18"/>
-                <w:szCs w:val="18"/>
-              </w:rPr>
-              <w:t xml:space="preserve">Phase 1 </w:t>
-            </w:r>
-            <w:r>
-              <w:rPr>
-                <w:rFonts w:ascii="Tahoma" w:hAnsi="Tahoma" w:cs="Tahoma"/>
-                <w:sz w:val="18"/>
-                <w:szCs w:val="18"/>
-              </w:rPr>
-              <w:t xml:space="preserve">and Phase 2 </w:t>
-            </w:r>
-            <w:r>
-              <w:rPr>
-                <w:rFonts w:ascii="Tahoma" w:hAnsi="Tahoma" w:cs="Tahoma"/>
-                <w:sz w:val="18"/>
-                <w:szCs w:val="18"/>
-              </w:rPr>
-              <w:t>assessments in Carp and Crooked watershed groups. Fish sampling with PIT tagging conducted</w:t>
-            </w:r>
-            <w:r>
-              <w:rPr>
-                <w:rFonts w:ascii="Tahoma" w:hAnsi="Tahoma" w:cs="Tahoma"/>
-                <w:sz w:val="18"/>
-                <w:szCs w:val="18"/>
-              </w:rPr>
-              <w:t xml:space="preserve"> in Parsnip River watershed group</w:t>
-            </w:r>
-            <w:r>
-              <w:rPr>
-                <w:rFonts w:ascii="Tahoma" w:hAnsi="Tahoma" w:cs="Tahoma"/>
-                <w:sz w:val="18"/>
-                <w:szCs w:val="18"/>
-              </w:rPr>
-              <w:t>. Aerial imagery collected by drone.</w:t>
+              <w:t xml:space="preserve"> and Crooked Watershed Groups north of Prince George in the Peace Region. Designs completed for two crossings in the Table River watershed (Parsnip River watershed group) and materials purchased for remediation. Phase 1 and Phase 2 assessments in Carp and Crooked watershed groups. Fish sampling with PIT tagging conducted in Parsnip River watershed group. Aerial imagery collected by drone.</w:t>
+            </w:r>
+            <w:r>
+              <w:rPr>
+                <w:rFonts w:ascii="Tahoma" w:hAnsi="Tahoma" w:cs="Tahoma"/>
+                <w:sz w:val="18"/>
+                <w:szCs w:val="18"/>
+              </w:rPr>
+              <w:t xml:space="preserve"> Repository located at </w:t>
+            </w:r>
+            <w:r>
+              <w:rPr>
+                <w:rFonts w:ascii="Tahoma" w:hAnsi="Tahoma" w:cs="Tahoma"/>
+                <w:sz w:val="18"/>
+                <w:szCs w:val="18"/>
+              </w:rPr>
+              <w:t>https://github.com/NewGraphEnvironment/fish_passage_peace_2023_reporting</w:t>
             </w:r>
           </w:p>
         </w:tc>
@@ -753,7 +985,7 @@
                 <w:szCs w:val="18"/>
               </w:rPr>
             </w:pPr>
-            <w:hyperlink r:id="rId10" w:history="1">
+            <w:hyperlink r:id="rId11" w:history="1">
               <w:r>
                 <w:rPr>
                   <w:rStyle w:val="Hyperlink"/>
@@ -802,15 +1034,7 @@
                 <w:sz w:val="18"/>
                 <w:szCs w:val="18"/>
               </w:rPr>
-              <w:t xml:space="preserve"> and Crooked Watershed Groups north of Prince George in the Peace Region. Includes interactive planning dashboard. </w:t>
-            </w:r>
-            <w:r>
-              <w:rPr>
-                <w:rFonts w:ascii="Tahoma" w:hAnsi="Tahoma" w:cs="Tahoma"/>
-                <w:sz w:val="18"/>
-                <w:szCs w:val="18"/>
-              </w:rPr>
-              <w:t xml:space="preserve">Crossing in </w:t>
+              <w:t xml:space="preserve"> and Crooked Watershed Groups north of Prince George in the Peace Region. Includes interactive planning dashboard. Crossing in </w:t>
             </w:r>
             <w:proofErr w:type="spellStart"/>
             <w:r>
@@ -846,15 +1070,7 @@
                 <w:sz w:val="18"/>
                 <w:szCs w:val="18"/>
               </w:rPr>
-              <w:t xml:space="preserve">-Arctic FSR. </w:t>
-            </w:r>
-            <w:r>
-              <w:rPr>
-                <w:rFonts w:ascii="Tahoma" w:hAnsi="Tahoma" w:cs="Tahoma"/>
-                <w:sz w:val="18"/>
-                <w:szCs w:val="18"/>
-              </w:rPr>
-              <w:t>Fish sampling with PIT tagging conducted. Aerial imagery collected by drone.</w:t>
+              <w:t>-Arctic FSR. Fish sampling with PIT tagging conducted. Aerial imagery collected by drone.</w:t>
             </w:r>
           </w:p>
         </w:tc>
@@ -905,7 +1121,7 @@
                 <w:szCs w:val="18"/>
               </w:rPr>
             </w:pPr>
-            <w:hyperlink r:id="rId11" w:history="1">
+            <w:hyperlink r:id="rId12" w:history="1">
               <w:r>
                 <w:rPr>
                   <w:rStyle w:val="Hyperlink"/>
@@ -938,7 +1154,7 @@
               </w:rPr>
               <w:t xml:space="preserve">Interactive reporting for 2021 fish passage restoration planning activities in the Parsnip Watershed Group north of Prince George in the Peace Region. Includes interactive planning dashboard and </w:t>
             </w:r>
-            <w:hyperlink r:id="rId12" w:history="1">
+            <w:hyperlink r:id="rId13" w:history="1">
               <w:proofErr w:type="spellStart"/>
               <w:r>
                 <w:rPr>
@@ -1002,7 +1218,7 @@
                 <w:szCs w:val="18"/>
               </w:rPr>
             </w:pPr>
-            <w:hyperlink r:id="rId13" w:history="1">
+            <w:hyperlink r:id="rId14" w:history="1">
               <w:r>
                 <w:rPr>
                   <w:rStyle w:val="Hyperlink"/>
@@ -1060,6 +1276,7 @@
                 <w:sz w:val="18"/>
                 <w:szCs w:val="18"/>
               </w:rPr>
+              <w:lastRenderedPageBreak/>
               <w:t>Skeena</w:t>
             </w:r>
             <w:r>
@@ -1085,7 +1302,7 @@
             <w:tcW w:w="2718" w:type="dxa"/>
           </w:tcPr>
           <w:p>
-            <w:hyperlink r:id="rId14" w:history="1">
+            <w:hyperlink r:id="rId15" w:history="1">
               <w:r>
                 <w:rPr>
                   <w:rStyle w:val="Hyperlink"/>
@@ -1116,7 +1333,31 @@
                 <w:sz w:val="18"/>
                 <w:szCs w:val="18"/>
               </w:rPr>
-              <w:t xml:space="preserve">NOT YET LIVE (20231031). </w:t>
+              <w:t xml:space="preserve">REPORT </w:t>
+            </w:r>
+            <w:r>
+              <w:rPr>
+                <w:rFonts w:ascii="Tahoma" w:hAnsi="Tahoma" w:cs="Tahoma"/>
+                <w:sz w:val="18"/>
+                <w:szCs w:val="18"/>
+              </w:rPr>
+              <w:t>NOT YET LIVE (</w:t>
+            </w:r>
+            <w:r>
+              <w:rPr>
+                <w:rFonts w:ascii="Tahoma" w:hAnsi="Tahoma" w:cs="Tahoma"/>
+                <w:sz w:val="18"/>
+                <w:szCs w:val="18"/>
+              </w:rPr>
+              <w:t>20240220</w:t>
+            </w:r>
+            <w:r>
+              <w:rPr>
+                <w:rFonts w:ascii="Tahoma" w:hAnsi="Tahoma" w:cs="Tahoma"/>
+                <w:sz w:val="18"/>
+                <w:szCs w:val="18"/>
+              </w:rPr>
+              <w:t xml:space="preserve">). </w:t>
             </w:r>
           </w:p>
           <w:p>
@@ -1252,6 +1493,22 @@
                 <w:szCs w:val="18"/>
               </w:rPr>
               <w:t xml:space="preserve"> Fish sampling conducted.</w:t>
+            </w:r>
+            <w:r>
+              <w:rPr>
+                <w:rFonts w:ascii="Tahoma" w:hAnsi="Tahoma" w:cs="Tahoma"/>
+                <w:sz w:val="18"/>
+                <w:szCs w:val="18"/>
+              </w:rPr>
+              <w:t xml:space="preserve"> Repository located at </w:t>
+            </w:r>
+            <w:r>
+              <w:rPr>
+                <w:rFonts w:ascii="Tahoma" w:hAnsi="Tahoma" w:cs="Tahoma"/>
+                <w:sz w:val="18"/>
+                <w:szCs w:val="18"/>
+              </w:rPr>
+              <w:t>https://github.com/NewGraphEnvironment/fish_passage_skeena_2023_reporting</w:t>
             </w:r>
           </w:p>
         </w:tc>
@@ -1310,7 +1567,7 @@
                 <w:szCs w:val="18"/>
               </w:rPr>
             </w:pPr>
-            <w:hyperlink r:id="rId15" w:history="1">
+            <w:hyperlink r:id="rId16" w:history="1">
               <w:r>
                 <w:rPr>
                   <w:rStyle w:val="Hyperlink"/>
@@ -1486,7 +1743,7 @@
                 <w:szCs w:val="18"/>
               </w:rPr>
             </w:pPr>
-            <w:hyperlink r:id="rId16" w:history="1">
+            <w:hyperlink r:id="rId17" w:history="1">
               <w:r>
                 <w:rPr>
                   <w:rStyle w:val="Hyperlink"/>
@@ -1579,7 +1836,6 @@
                 <w:sz w:val="18"/>
                 <w:szCs w:val="18"/>
               </w:rPr>
-              <w:lastRenderedPageBreak/>
               <w:t>Bulkley</w:t>
             </w:r>
             <w:proofErr w:type="spellEnd"/>
@@ -1623,7 +1879,7 @@
                 <w:szCs w:val="18"/>
               </w:rPr>
             </w:pPr>
-            <w:hyperlink r:id="rId17" w:history="1">
+            <w:hyperlink r:id="rId18" w:history="1">
               <w:r>
                 <w:rPr>
                   <w:rStyle w:val="Hyperlink"/>
@@ -1785,7 +2041,7 @@
                 <w:szCs w:val="18"/>
               </w:rPr>
             </w:pPr>
-            <w:hyperlink r:id="rId18" w:history="1">
+            <w:hyperlink r:id="rId19" w:history="1">
               <w:r>
                 <w:rPr>
                   <w:rStyle w:val="Hyperlink"/>
@@ -1920,120 +2176,6 @@
                 <w:szCs w:val="18"/>
               </w:rPr>
               <w:t>Elk River Watershed Group Fish Passage Restoration Planning 2022</w:t>
-            </w:r>
-          </w:p>
-        </w:tc>
-        <w:tc>
-          <w:tcPr>
-            <w:tcW w:w="2718" w:type="dxa"/>
-          </w:tcPr>
-          <w:p>
-            <w:pPr>
-              <w:rPr>
-                <w:rFonts w:ascii="Tahoma" w:hAnsi="Tahoma" w:cs="Tahoma"/>
-                <w:sz w:val="18"/>
-                <w:szCs w:val="18"/>
-              </w:rPr>
-            </w:pPr>
-            <w:hyperlink r:id="rId19" w:history="1">
-              <w:r>
-                <w:rPr>
-                  <w:rStyle w:val="Hyperlink"/>
-                  <w:rFonts w:ascii="Tahoma" w:hAnsi="Tahoma" w:cs="Tahoma"/>
-                  <w:sz w:val="18"/>
-                  <w:szCs w:val="18"/>
-                </w:rPr>
-                <w:t>https://newgraphenvironment.github.io/fish_passage_elk_2022_reporting/</w:t>
-              </w:r>
-            </w:hyperlink>
-          </w:p>
-        </w:tc>
-        <w:tc>
-          <w:tcPr>
-            <w:tcW w:w="8135" w:type="dxa"/>
-          </w:tcPr>
-          <w:p>
-            <w:pPr>
-              <w:rPr>
-                <w:rFonts w:ascii="Tahoma" w:hAnsi="Tahoma" w:cs="Tahoma"/>
-                <w:sz w:val="18"/>
-                <w:szCs w:val="18"/>
-              </w:rPr>
-            </w:pPr>
-            <w:r>
-              <w:rPr>
-                <w:rFonts w:ascii="Tahoma" w:hAnsi="Tahoma" w:cs="Tahoma"/>
-                <w:sz w:val="18"/>
-                <w:szCs w:val="18"/>
-              </w:rPr>
-              <w:t>Interactive reporting for fish passage assessments and h</w:t>
-            </w:r>
-            <w:r>
-              <w:rPr>
-                <w:rFonts w:ascii="Tahoma" w:hAnsi="Tahoma" w:cs="Tahoma"/>
-                <w:sz w:val="18"/>
-                <w:szCs w:val="18"/>
-              </w:rPr>
-              <w:t xml:space="preserve">abitat confirmation assessments in the </w:t>
-            </w:r>
-            <w:r>
-              <w:rPr>
-                <w:rFonts w:ascii="Tahoma" w:hAnsi="Tahoma" w:cs="Tahoma"/>
-                <w:sz w:val="18"/>
-                <w:szCs w:val="18"/>
-              </w:rPr>
-              <w:t xml:space="preserve">Elk </w:t>
-            </w:r>
-            <w:r>
-              <w:rPr>
-                <w:rFonts w:ascii="Tahoma" w:hAnsi="Tahoma" w:cs="Tahoma"/>
-                <w:sz w:val="18"/>
-                <w:szCs w:val="18"/>
-              </w:rPr>
-              <w:t>River watershed group.</w:t>
-            </w:r>
-            <w:r>
-              <w:rPr>
-                <w:rFonts w:ascii="Tahoma" w:hAnsi="Tahoma" w:cs="Tahoma"/>
-                <w:sz w:val="18"/>
-                <w:szCs w:val="18"/>
-              </w:rPr>
-              <w:t xml:space="preserve"> Fish sampling, fish habitat assessment procedures, temperature monitoring and stream discharge measurements were conducted.</w:t>
-            </w:r>
-          </w:p>
-        </w:tc>
-      </w:tr>
-      <w:tr>
-        <w:trPr>
-          <w:cantSplit/>
-        </w:trPr>
-        <w:tc>
-          <w:tcPr>
-            <w:tcW w:w="2097" w:type="dxa"/>
-          </w:tcPr>
-          <w:p>
-            <w:pPr>
-              <w:rPr>
-                <w:rFonts w:ascii="Tahoma" w:hAnsi="Tahoma" w:cs="Tahoma"/>
-                <w:sz w:val="18"/>
-                <w:szCs w:val="18"/>
-              </w:rPr>
-            </w:pPr>
-            <w:r>
-              <w:rPr>
-                <w:rFonts w:ascii="Tahoma" w:hAnsi="Tahoma" w:cs="Tahoma"/>
-                <w:sz w:val="18"/>
-                <w:szCs w:val="18"/>
-              </w:rPr>
-              <w:t>Elk River Watershed Group Fish Passage Restoration Planning 202</w:t>
-            </w:r>
-            <w:r>
-              <w:rPr>
-                <w:rFonts w:ascii="Tahoma" w:hAnsi="Tahoma" w:cs="Tahoma"/>
-                <w:sz w:val="18"/>
-                <w:szCs w:val="18"/>
-              </w:rPr>
-              <w:t>1</w:t>
             </w:r>
           </w:p>
         </w:tc>
@@ -2112,7 +2254,7 @@
                 <w:sz w:val="18"/>
                 <w:szCs w:val="18"/>
               </w:rPr>
-              <w:t xml:space="preserve"> Fish sampling, fish habitat assessment procedures and temperature monitoring were conducted.</w:t>
+              <w:t xml:space="preserve"> Fish sampling, fish habitat assessment procedures, temperature monitoring and stream discharge measurements were conducted.</w:t>
             </w:r>
           </w:p>
         </w:tc>
@@ -2139,7 +2281,15 @@
                 <w:sz w:val="18"/>
                 <w:szCs w:val="18"/>
               </w:rPr>
-              <w:t>Elk River Watershed Group Fish Passage Restoration Planning 2021</w:t>
+              <w:t>Elk River Watershed Group Fish Passage Restoration Planning 202</w:t>
+            </w:r>
+            <w:r>
+              <w:rPr>
+                <w:rFonts w:ascii="Tahoma" w:hAnsi="Tahoma" w:cs="Tahoma"/>
+                <w:sz w:val="18"/>
+                <w:szCs w:val="18"/>
+              </w:rPr>
+              <w:t>1</w:t>
             </w:r>
           </w:p>
         </w:tc>
@@ -2163,7 +2313,7 @@
                   <w:sz w:val="18"/>
                   <w:szCs w:val="18"/>
                 </w:rPr>
-                <w:t>https://newgraphenvironment.github.io/fish_passage_elk_2021_reporting/</w:t>
+                <w:t>https://newgraphenvironment.github.io/fish_passage_elk_2022_reporting/</w:t>
               </w:r>
             </w:hyperlink>
           </w:p>
@@ -2218,7 +2368,7 @@
                 <w:sz w:val="18"/>
                 <w:szCs w:val="18"/>
               </w:rPr>
-              <w:t xml:space="preserve"> Fish sampling conducted.</w:t>
+              <w:t xml:space="preserve"> Fish sampling, fish habitat assessment procedures and temperature monitoring were conducted.</w:t>
             </w:r>
           </w:p>
         </w:tc>
@@ -2245,15 +2395,7 @@
                 <w:sz w:val="18"/>
                 <w:szCs w:val="18"/>
               </w:rPr>
-              <w:t>Elk River Watershed Group Fish Passage Restoration Planning 202</w:t>
-            </w:r>
-            <w:r>
-              <w:rPr>
-                <w:rFonts w:ascii="Tahoma" w:hAnsi="Tahoma" w:cs="Tahoma"/>
-                <w:sz w:val="18"/>
-                <w:szCs w:val="18"/>
-              </w:rPr>
-              <w:t>0</w:t>
+              <w:t>Elk River Watershed Group Fish Passage Restoration Planning 2021</w:t>
             </w:r>
           </w:p>
         </w:tc>
@@ -2359,6 +2501,363 @@
                 <w:sz w:val="18"/>
                 <w:szCs w:val="18"/>
               </w:rPr>
+              <w:t>Elk River Watershed Group Fish Passage Restoration Planning 202</w:t>
+            </w:r>
+            <w:r>
+              <w:rPr>
+                <w:rFonts w:ascii="Tahoma" w:hAnsi="Tahoma" w:cs="Tahoma"/>
+                <w:sz w:val="18"/>
+                <w:szCs w:val="18"/>
+              </w:rPr>
+              <w:t>0</w:t>
+            </w:r>
+          </w:p>
+        </w:tc>
+        <w:tc>
+          <w:tcPr>
+            <w:tcW w:w="2718" w:type="dxa"/>
+          </w:tcPr>
+          <w:p>
+            <w:pPr>
+              <w:rPr>
+                <w:rFonts w:ascii="Tahoma" w:hAnsi="Tahoma" w:cs="Tahoma"/>
+                <w:sz w:val="18"/>
+                <w:szCs w:val="18"/>
+              </w:rPr>
+            </w:pPr>
+            <w:hyperlink r:id="rId23" w:history="1">
+              <w:r>
+                <w:rPr>
+                  <w:rStyle w:val="Hyperlink"/>
+                  <w:rFonts w:ascii="Tahoma" w:hAnsi="Tahoma" w:cs="Tahoma"/>
+                  <w:sz w:val="18"/>
+                  <w:szCs w:val="18"/>
+                </w:rPr>
+                <w:t>https://newgraphenvironment.github.io/fish_passage_elk_2021_reporting/</w:t>
+              </w:r>
+            </w:hyperlink>
+          </w:p>
+        </w:tc>
+        <w:tc>
+          <w:tcPr>
+            <w:tcW w:w="8135" w:type="dxa"/>
+          </w:tcPr>
+          <w:p>
+            <w:pPr>
+              <w:rPr>
+                <w:rFonts w:ascii="Tahoma" w:hAnsi="Tahoma" w:cs="Tahoma"/>
+                <w:sz w:val="18"/>
+                <w:szCs w:val="18"/>
+              </w:rPr>
+            </w:pPr>
+            <w:r>
+              <w:rPr>
+                <w:rFonts w:ascii="Tahoma" w:hAnsi="Tahoma" w:cs="Tahoma"/>
+                <w:sz w:val="18"/>
+                <w:szCs w:val="18"/>
+              </w:rPr>
+              <w:t>Interactive reporting for fish passage assessments and h</w:t>
+            </w:r>
+            <w:r>
+              <w:rPr>
+                <w:rFonts w:ascii="Tahoma" w:hAnsi="Tahoma" w:cs="Tahoma"/>
+                <w:sz w:val="18"/>
+                <w:szCs w:val="18"/>
+              </w:rPr>
+              <w:t xml:space="preserve">abitat confirmation assessments in the </w:t>
+            </w:r>
+            <w:r>
+              <w:rPr>
+                <w:rFonts w:ascii="Tahoma" w:hAnsi="Tahoma" w:cs="Tahoma"/>
+                <w:sz w:val="18"/>
+                <w:szCs w:val="18"/>
+              </w:rPr>
+              <w:t xml:space="preserve">Elk </w:t>
+            </w:r>
+            <w:r>
+              <w:rPr>
+                <w:rFonts w:ascii="Tahoma" w:hAnsi="Tahoma" w:cs="Tahoma"/>
+                <w:sz w:val="18"/>
+                <w:szCs w:val="18"/>
+              </w:rPr>
+              <w:t>River watershed group.</w:t>
+            </w:r>
+            <w:r>
+              <w:rPr>
+                <w:rFonts w:ascii="Tahoma" w:hAnsi="Tahoma" w:cs="Tahoma"/>
+                <w:sz w:val="18"/>
+                <w:szCs w:val="18"/>
+              </w:rPr>
+              <w:t xml:space="preserve"> Fish sampling conducted.</w:t>
+            </w:r>
+          </w:p>
+        </w:tc>
+      </w:tr>
+      <w:tr>
+        <w:trPr>
+          <w:cantSplit/>
+        </w:trPr>
+        <w:tc>
+          <w:tcPr>
+            <w:tcW w:w="2097" w:type="dxa"/>
+          </w:tcPr>
+          <w:p>
+            <w:pPr>
+              <w:rPr>
+                <w:rFonts w:ascii="Tahoma" w:hAnsi="Tahoma" w:cs="Tahoma"/>
+                <w:sz w:val="18"/>
+                <w:szCs w:val="18"/>
+              </w:rPr>
+            </w:pPr>
+            <w:r>
+              <w:rPr>
+                <w:rFonts w:ascii="Tahoma" w:hAnsi="Tahoma" w:cs="Tahoma"/>
+                <w:sz w:val="18"/>
+                <w:szCs w:val="18"/>
+              </w:rPr>
+              <w:lastRenderedPageBreak/>
+              <w:t>Fraser</w:t>
+            </w:r>
+            <w:r>
+              <w:rPr>
+                <w:rFonts w:ascii="Tahoma" w:hAnsi="Tahoma" w:cs="Tahoma"/>
+                <w:sz w:val="18"/>
+                <w:szCs w:val="18"/>
+              </w:rPr>
+              <w:t xml:space="preserve"> Fish Passage Restoration Planning 202</w:t>
+            </w:r>
+            <w:r>
+              <w:rPr>
+                <w:rFonts w:ascii="Tahoma" w:hAnsi="Tahoma" w:cs="Tahoma"/>
+                <w:sz w:val="18"/>
+                <w:szCs w:val="18"/>
+              </w:rPr>
+              <w:t>3</w:t>
+            </w:r>
+          </w:p>
+        </w:tc>
+        <w:tc>
+          <w:tcPr>
+            <w:tcW w:w="2718" w:type="dxa"/>
+          </w:tcPr>
+          <w:p>
+            <w:hyperlink r:id="rId24" w:history="1">
+              <w:r>
+                <w:rPr>
+                  <w:rStyle w:val="Hyperlink"/>
+                  <w:rFonts w:ascii="Tahoma" w:hAnsi="Tahoma" w:cs="Tahoma"/>
+                  <w:sz w:val="18"/>
+                  <w:szCs w:val="18"/>
+                </w:rPr>
+                <w:t>https://newgraphenvironment.github.io/fish_passage_fraser_2023_reporting/</w:t>
+              </w:r>
+            </w:hyperlink>
+          </w:p>
+        </w:tc>
+        <w:tc>
+          <w:tcPr>
+            <w:tcW w:w="8135" w:type="dxa"/>
+          </w:tcPr>
+          <w:p>
+            <w:pPr>
+              <w:rPr>
+                <w:rFonts w:ascii="Tahoma" w:hAnsi="Tahoma" w:cs="Tahoma"/>
+                <w:sz w:val="18"/>
+                <w:szCs w:val="18"/>
+              </w:rPr>
+            </w:pPr>
+            <w:r>
+              <w:rPr>
+                <w:rFonts w:ascii="Tahoma" w:hAnsi="Tahoma" w:cs="Tahoma"/>
+                <w:sz w:val="18"/>
+                <w:szCs w:val="18"/>
+              </w:rPr>
+              <w:t xml:space="preserve">REPORT NOT YET LIVE (20240220). </w:t>
+            </w:r>
+          </w:p>
+          <w:p>
+            <w:pPr>
+              <w:rPr>
+                <w:rFonts w:ascii="Tahoma" w:hAnsi="Tahoma" w:cs="Tahoma"/>
+                <w:sz w:val="18"/>
+                <w:szCs w:val="18"/>
+              </w:rPr>
+            </w:pPr>
+            <w:r>
+              <w:rPr>
+                <w:rFonts w:ascii="Tahoma" w:hAnsi="Tahoma" w:cs="Tahoma"/>
+                <w:sz w:val="18"/>
+                <w:szCs w:val="18"/>
+              </w:rPr>
+              <w:t xml:space="preserve">Interactive reporting for fish passage assessments </w:t>
+            </w:r>
+            <w:r>
+              <w:rPr>
+                <w:rFonts w:ascii="Tahoma" w:hAnsi="Tahoma" w:cs="Tahoma"/>
+                <w:sz w:val="18"/>
+                <w:szCs w:val="18"/>
+              </w:rPr>
+              <w:t xml:space="preserve">in the </w:t>
+            </w:r>
+            <w:proofErr w:type="spellStart"/>
+            <w:r>
+              <w:rPr>
+                <w:rFonts w:ascii="Tahoma" w:hAnsi="Tahoma" w:cs="Tahoma"/>
+                <w:sz w:val="18"/>
+                <w:szCs w:val="18"/>
+              </w:rPr>
+              <w:t>Nechacko</w:t>
+            </w:r>
+            <w:proofErr w:type="spellEnd"/>
+            <w:r>
+              <w:rPr>
+                <w:rFonts w:ascii="Tahoma" w:hAnsi="Tahoma" w:cs="Tahoma"/>
+                <w:sz w:val="18"/>
+                <w:szCs w:val="18"/>
+              </w:rPr>
+              <w:t xml:space="preserve"> River</w:t>
+            </w:r>
+            <w:r>
+              <w:rPr>
+                <w:rFonts w:ascii="Tahoma" w:hAnsi="Tahoma" w:cs="Tahoma"/>
+                <w:sz w:val="18"/>
+                <w:szCs w:val="18"/>
+              </w:rPr>
+              <w:t xml:space="preserve">, </w:t>
+            </w:r>
+            <w:r>
+              <w:rPr>
+                <w:rFonts w:ascii="Tahoma" w:hAnsi="Tahoma" w:cs="Tahoma"/>
+                <w:sz w:val="18"/>
+                <w:szCs w:val="18"/>
+              </w:rPr>
+              <w:t xml:space="preserve">Lower </w:t>
+            </w:r>
+            <w:proofErr w:type="spellStart"/>
+            <w:r>
+              <w:rPr>
+                <w:rFonts w:ascii="Tahoma" w:hAnsi="Tahoma" w:cs="Tahoma"/>
+                <w:sz w:val="18"/>
+                <w:szCs w:val="18"/>
+              </w:rPr>
+              <w:t>Chilako</w:t>
+            </w:r>
+            <w:proofErr w:type="spellEnd"/>
+            <w:r>
+              <w:rPr>
+                <w:rFonts w:ascii="Tahoma" w:hAnsi="Tahoma" w:cs="Tahoma"/>
+                <w:sz w:val="18"/>
+                <w:szCs w:val="18"/>
+              </w:rPr>
+              <w:t xml:space="preserve"> River</w:t>
+            </w:r>
+            <w:r>
+              <w:rPr>
+                <w:rFonts w:ascii="Tahoma" w:hAnsi="Tahoma" w:cs="Tahoma"/>
+                <w:sz w:val="18"/>
+                <w:szCs w:val="18"/>
+              </w:rPr>
+              <w:t xml:space="preserve">, </w:t>
+            </w:r>
+            <w:r>
+              <w:rPr>
+                <w:rFonts w:ascii="Tahoma" w:hAnsi="Tahoma" w:cs="Tahoma"/>
+                <w:sz w:val="18"/>
+                <w:szCs w:val="18"/>
+              </w:rPr>
+              <w:t xml:space="preserve">Francois Lake, Upper Fraser River and </w:t>
+            </w:r>
+            <w:proofErr w:type="spellStart"/>
+            <w:r>
+              <w:rPr>
+                <w:rFonts w:ascii="Tahoma" w:hAnsi="Tahoma" w:cs="Tahoma"/>
+                <w:sz w:val="18"/>
+                <w:szCs w:val="18"/>
+              </w:rPr>
+              <w:t>Mork</w:t>
+            </w:r>
+            <w:proofErr w:type="spellEnd"/>
+            <w:r>
+              <w:rPr>
+                <w:rFonts w:ascii="Tahoma" w:hAnsi="Tahoma" w:cs="Tahoma"/>
+                <w:sz w:val="18"/>
+                <w:szCs w:val="18"/>
+              </w:rPr>
+              <w:t xml:space="preserve"> </w:t>
+            </w:r>
+            <w:r>
+              <w:rPr>
+                <w:rFonts w:ascii="Tahoma" w:hAnsi="Tahoma" w:cs="Tahoma"/>
+                <w:sz w:val="18"/>
+                <w:szCs w:val="18"/>
+              </w:rPr>
+              <w:t>River watershed group</w:t>
+            </w:r>
+            <w:r>
+              <w:rPr>
+                <w:rFonts w:ascii="Tahoma" w:hAnsi="Tahoma" w:cs="Tahoma"/>
+                <w:sz w:val="18"/>
+                <w:szCs w:val="18"/>
+              </w:rPr>
+              <w:t>s</w:t>
+            </w:r>
+            <w:r>
+              <w:rPr>
+                <w:rFonts w:ascii="Tahoma" w:hAnsi="Tahoma" w:cs="Tahoma"/>
+                <w:sz w:val="18"/>
+                <w:szCs w:val="18"/>
+              </w:rPr>
+              <w:t>.</w:t>
+            </w:r>
+            <w:r>
+              <w:rPr>
+                <w:rFonts w:ascii="Tahoma" w:hAnsi="Tahoma" w:cs="Tahoma"/>
+                <w:sz w:val="18"/>
+                <w:szCs w:val="18"/>
+              </w:rPr>
+              <w:t xml:space="preserve"> </w:t>
+            </w:r>
+            <w:r>
+              <w:rPr>
+                <w:rFonts w:ascii="Tahoma" w:hAnsi="Tahoma" w:cs="Tahoma"/>
+                <w:sz w:val="18"/>
+                <w:szCs w:val="18"/>
+              </w:rPr>
+              <w:t xml:space="preserve"> Repository at </w:t>
+            </w:r>
+            <w:r>
+              <w:rPr>
+                <w:rFonts w:ascii="Tahoma" w:hAnsi="Tahoma" w:cs="Tahoma"/>
+                <w:sz w:val="18"/>
+                <w:szCs w:val="18"/>
+              </w:rPr>
+              <w:t>https://github.com/NewGraphEnvironment/fish_passage_fraser_2023_reporting</w:t>
+            </w:r>
+          </w:p>
+        </w:tc>
+      </w:tr>
+      <w:tr>
+        <w:trPr>
+          <w:cantSplit/>
+        </w:trPr>
+        <w:tc>
+          <w:tcPr>
+            <w:tcW w:w="2097" w:type="dxa"/>
+          </w:tcPr>
+          <w:p>
+            <w:pPr>
+              <w:rPr>
+                <w:rFonts w:ascii="Tahoma" w:hAnsi="Tahoma" w:cs="Tahoma"/>
+                <w:sz w:val="18"/>
+                <w:szCs w:val="18"/>
+              </w:rPr>
+            </w:pPr>
+            <w:r>
+              <w:rPr>
+                <w:rFonts w:ascii="Tahoma" w:hAnsi="Tahoma" w:cs="Tahoma"/>
+                <w:sz w:val="18"/>
+                <w:szCs w:val="18"/>
+              </w:rPr>
               <w:t>Richfield Creek Riparian Restoration 2022</w:t>
             </w:r>
           </w:p>
@@ -2368,7 +2867,7 @@
             <w:tcW w:w="2718" w:type="dxa"/>
           </w:tcPr>
           <w:p>
-            <w:hyperlink r:id="rId23" w:history="1">
+            <w:hyperlink r:id="rId25" w:history="1">
               <w:r>
                 <w:rPr>
                   <w:rStyle w:val="Hyperlink"/>
@@ -2575,7 +3074,7 @@
                 <w:szCs w:val="18"/>
               </w:rPr>
             </w:pPr>
-            <w:hyperlink r:id="rId24" w:history="1">
+            <w:hyperlink r:id="rId26" w:history="1">
               <w:r>
                 <w:rPr>
                   <w:rStyle w:val="Hyperlink"/>
@@ -2757,7 +3256,7 @@
                 <w:szCs w:val="18"/>
               </w:rPr>
             </w:pPr>
-            <w:hyperlink r:id="rId25" w:history="1">
+            <w:hyperlink r:id="rId27" w:history="1">
               <w:r>
                 <w:rPr>
                   <w:rStyle w:val="Hyperlink"/>
@@ -2806,6 +3305,14 @@
               </w:rPr>
               <w:t xml:space="preserve"> to focus aquatic restoration actions in areas of highest potential for positive impacts on fisheries values</w:t>
             </w:r>
+            <w:r>
+              <w:rPr>
+                <w:rFonts w:ascii="Tahoma" w:hAnsi="Tahoma" w:cs="Tahoma"/>
+                <w:sz w:val="18"/>
+                <w:szCs w:val="18"/>
+              </w:rPr>
+              <w:t>.  Includes scripts to download real-time hydrometric flow and temperature data as well as Pacific Climate Impact Consortium hydrometric data (modelled historic and projected)</w:t>
+            </w:r>
           </w:p>
         </w:tc>
       </w:tr>
@@ -2857,7 +3364,7 @@
                 <w:szCs w:val="18"/>
               </w:rPr>
             </w:pPr>
-            <w:hyperlink r:id="rId26" w:history="1">
+            <w:hyperlink r:id="rId28" w:history="1">
               <w:r>
                 <w:rPr>
                   <w:rStyle w:val="Hyperlink"/>
@@ -2957,7 +3464,6 @@
                 <w:sz w:val="18"/>
                 <w:szCs w:val="18"/>
               </w:rPr>
-              <w:lastRenderedPageBreak/>
               <w:t>fissr-explore-21</w:t>
             </w:r>
           </w:p>
@@ -2974,7 +3480,7 @@
                 <w:szCs w:val="18"/>
               </w:rPr>
             </w:pPr>
-            <w:hyperlink r:id="rId27" w:history="1">
+            <w:hyperlink r:id="rId29" w:history="1">
               <w:r>
                 <w:rPr>
                   <w:rStyle w:val="Hyperlink"/>
@@ -3106,7 +3612,7 @@
                 <w:szCs w:val="18"/>
               </w:rPr>
             </w:pPr>
-            <w:hyperlink r:id="rId28" w:history="1">
+            <w:hyperlink r:id="rId30" w:history="1">
               <w:r>
                 <w:rPr>
                   <w:rStyle w:val="Hyperlink"/>
@@ -3139,7 +3645,7 @@
               </w:rPr>
               <w:t xml:space="preserve">Modelled estimate of channel width based on watershed area and mean annual precipitation.  Used to help estimate rearing and spawning suitability of streams for fish use by numerous species in </w:t>
             </w:r>
-            <w:hyperlink r:id="rId29" w:history="1">
+            <w:hyperlink r:id="rId31" w:history="1">
               <w:proofErr w:type="spellStart"/>
               <w:r>
                 <w:rPr>
@@ -3203,7 +3709,7 @@
                 <w:szCs w:val="18"/>
               </w:rPr>
             </w:pPr>
-            <w:hyperlink r:id="rId30" w:history="1">
+            <w:hyperlink r:id="rId32" w:history="1">
               <w:r>
                 <w:rPr>
                   <w:rStyle w:val="Hyperlink"/>
@@ -3236,7 +3742,7 @@
               </w:rPr>
               <w:t>Simplifies downloads of BC geographic data (</w:t>
             </w:r>
-            <w:hyperlink r:id="rId31" w:history="1">
+            <w:hyperlink r:id="rId33" w:history="1">
               <w:r>
                 <w:rPr>
                   <w:rFonts w:ascii="Tahoma" w:hAnsi="Tahoma" w:cs="Tahoma"/>
@@ -3341,7 +3847,7 @@
                 <w:szCs w:val="18"/>
               </w:rPr>
             </w:pPr>
-            <w:hyperlink r:id="rId32" w:history="1">
+            <w:hyperlink r:id="rId34" w:history="1">
               <w:r>
                 <w:rPr>
                   <w:rStyle w:val="Hyperlink"/>
@@ -3499,7 +4005,7 @@
                 <w:szCs w:val="18"/>
               </w:rPr>
             </w:pPr>
-            <w:hyperlink r:id="rId33" w:history="1">
+            <w:hyperlink r:id="rId35" w:history="1">
               <w:r>
                 <w:rPr>
                   <w:rStyle w:val="Hyperlink"/>
@@ -3590,6 +4096,83 @@
                 <w:sz w:val="18"/>
                 <w:szCs w:val="18"/>
               </w:rPr>
+              <w:t>bcbrat</w:t>
+            </w:r>
+            <w:proofErr w:type="spellEnd"/>
+          </w:p>
+        </w:tc>
+        <w:tc>
+          <w:tcPr>
+            <w:tcW w:w="2718" w:type="dxa"/>
+          </w:tcPr>
+          <w:p>
+            <w:pPr>
+              <w:rPr>
+                <w:rStyle w:val="Hyperlink"/>
+                <w:rFonts w:ascii="Tahoma" w:hAnsi="Tahoma" w:cs="Tahoma"/>
+                <w:sz w:val="18"/>
+                <w:szCs w:val="18"/>
+              </w:rPr>
+            </w:pPr>
+            <w:hyperlink r:id="rId36" w:history="1">
+              <w:r>
+                <w:rPr>
+                  <w:rStyle w:val="Hyperlink"/>
+                  <w:rFonts w:ascii="Tahoma" w:hAnsi="Tahoma" w:cs="Tahoma"/>
+                  <w:sz w:val="18"/>
+                  <w:szCs w:val="18"/>
+                </w:rPr>
+                <w:t>https://github.com/smnorris/bcbrat</w:t>
+              </w:r>
+            </w:hyperlink>
+          </w:p>
+        </w:tc>
+        <w:tc>
+          <w:tcPr>
+            <w:tcW w:w="8135" w:type="dxa"/>
+          </w:tcPr>
+          <w:p>
+            <w:pPr>
+              <w:rPr>
+                <w:rFonts w:ascii="Tahoma" w:hAnsi="Tahoma" w:cs="Tahoma"/>
+                <w:sz w:val="18"/>
+                <w:szCs w:val="18"/>
+              </w:rPr>
+            </w:pPr>
+            <w:r>
+              <w:rPr>
+                <w:rFonts w:ascii="Tahoma" w:hAnsi="Tahoma" w:cs="Tahoma"/>
+                <w:sz w:val="18"/>
+                <w:szCs w:val="18"/>
+              </w:rPr>
+              <w:t>Experimental tool for generating BRAT project data for British Columbia watersheds.</w:t>
+            </w:r>
+          </w:p>
+        </w:tc>
+      </w:tr>
+      <w:tr>
+        <w:trPr>
+          <w:cantSplit/>
+        </w:trPr>
+        <w:tc>
+          <w:tcPr>
+            <w:tcW w:w="2097" w:type="dxa"/>
+          </w:tcPr>
+          <w:p>
+            <w:pPr>
+              <w:rPr>
+                <w:rFonts w:ascii="Tahoma" w:hAnsi="Tahoma" w:cs="Tahoma"/>
+                <w:sz w:val="18"/>
+                <w:szCs w:val="18"/>
+              </w:rPr>
+            </w:pPr>
+            <w:proofErr w:type="spellStart"/>
+            <w:r>
+              <w:rPr>
+                <w:rFonts w:ascii="Tahoma" w:hAnsi="Tahoma" w:cs="Tahoma"/>
+                <w:sz w:val="18"/>
+                <w:szCs w:val="18"/>
+              </w:rPr>
               <w:t>roadintegrator</w:t>
             </w:r>
             <w:proofErr w:type="spellEnd"/>
@@ -3607,7 +4190,7 @@
                 <w:szCs w:val="18"/>
               </w:rPr>
             </w:pPr>
-            <w:hyperlink r:id="rId34" w:history="1">
+            <w:hyperlink r:id="rId37" w:history="1">
               <w:r>
                 <w:rPr>
                   <w:rStyle w:val="Hyperlink"/>
@@ -3691,7 +4274,7 @@
                 <w:szCs w:val="18"/>
               </w:rPr>
             </w:pPr>
-            <w:hyperlink r:id="rId35" w:history="1">
+            <w:hyperlink r:id="rId38" w:history="1">
               <w:r>
                 <w:rPr>
                   <w:rStyle w:val="Hyperlink"/>
@@ -3749,6 +4332,7 @@
                 <w:sz w:val="18"/>
                 <w:szCs w:val="18"/>
               </w:rPr>
+              <w:lastRenderedPageBreak/>
               <w:t>Fish Passage Maps</w:t>
             </w:r>
           </w:p>
@@ -3765,7 +4349,7 @@
                 <w:szCs w:val="18"/>
               </w:rPr>
             </w:pPr>
-            <w:hyperlink r:id="rId36" w:history="1">
+            <w:hyperlink r:id="rId39" w:history="1">
               <w:r>
                 <w:rPr>
                   <w:rStyle w:val="Hyperlink"/>
@@ -3839,6 +4423,131 @@
                 <w:szCs w:val="18"/>
               </w:rPr>
               <w:t xml:space="preserve"> Maps.</w:t>
+            </w:r>
+          </w:p>
+        </w:tc>
+      </w:tr>
+      <w:tr>
+        <w:trPr>
+          <w:cantSplit/>
+        </w:trPr>
+        <w:tc>
+          <w:tcPr>
+            <w:tcW w:w="2097" w:type="dxa"/>
+          </w:tcPr>
+          <w:p>
+            <w:pPr>
+              <w:rPr>
+                <w:rFonts w:ascii="Tahoma" w:hAnsi="Tahoma" w:cs="Tahoma"/>
+                <w:sz w:val="18"/>
+                <w:szCs w:val="18"/>
+              </w:rPr>
+            </w:pPr>
+            <w:proofErr w:type="spellStart"/>
+            <w:r>
+              <w:rPr>
+                <w:rFonts w:ascii="Tahoma" w:hAnsi="Tahoma" w:cs="Tahoma"/>
+                <w:sz w:val="18"/>
+                <w:szCs w:val="18"/>
+              </w:rPr>
+              <w:t>Mergin</w:t>
+            </w:r>
+            <w:proofErr w:type="spellEnd"/>
+            <w:r>
+              <w:rPr>
+                <w:rFonts w:ascii="Tahoma" w:hAnsi="Tahoma" w:cs="Tahoma"/>
+                <w:sz w:val="18"/>
+                <w:szCs w:val="18"/>
+              </w:rPr>
+              <w:t xml:space="preserve"> Maps</w:t>
+            </w:r>
+          </w:p>
+        </w:tc>
+        <w:tc>
+          <w:tcPr>
+            <w:tcW w:w="2718" w:type="dxa"/>
+          </w:tcPr>
+          <w:p>
+            <w:r>
+              <w:rPr>
+                <w:rStyle w:val="Hyperlink"/>
+                <w:rFonts w:ascii="Tahoma" w:hAnsi="Tahoma" w:cs="Tahoma"/>
+                <w:sz w:val="18"/>
+                <w:szCs w:val="18"/>
+              </w:rPr>
+              <w:t>https://github.com/MerginMaps</w:t>
+            </w:r>
+          </w:p>
+        </w:tc>
+        <w:tc>
+          <w:tcPr>
+            <w:tcW w:w="8135" w:type="dxa"/>
+          </w:tcPr>
+          <w:p>
+            <w:pPr>
+              <w:rPr>
+                <w:rFonts w:ascii="Tahoma" w:hAnsi="Tahoma" w:cs="Tahoma"/>
+                <w:sz w:val="18"/>
+                <w:szCs w:val="18"/>
+              </w:rPr>
+            </w:pPr>
+            <w:r>
+              <w:rPr>
+                <w:rFonts w:ascii="Tahoma" w:hAnsi="Tahoma" w:cs="Tahoma"/>
+                <w:sz w:val="18"/>
+                <w:szCs w:val="18"/>
+              </w:rPr>
+              <w:t>G</w:t>
+            </w:r>
+            <w:r>
+              <w:rPr>
+                <w:rFonts w:ascii="Tahoma" w:hAnsi="Tahoma" w:cs="Tahoma"/>
+                <w:sz w:val="18"/>
+                <w:szCs w:val="18"/>
+              </w:rPr>
+              <w:t xml:space="preserve">eodata platform </w:t>
+            </w:r>
+            <w:r>
+              <w:rPr>
+                <w:rFonts w:ascii="Tahoma" w:hAnsi="Tahoma" w:cs="Tahoma"/>
+                <w:sz w:val="18"/>
+                <w:szCs w:val="18"/>
+              </w:rPr>
+              <w:t>for hosting</w:t>
+            </w:r>
+            <w:r>
+              <w:rPr>
+                <w:rFonts w:ascii="Tahoma" w:hAnsi="Tahoma" w:cs="Tahoma"/>
+                <w:sz w:val="18"/>
+                <w:szCs w:val="18"/>
+              </w:rPr>
+              <w:t xml:space="preserve"> shared QGIS project</w:t>
+            </w:r>
+            <w:r>
+              <w:rPr>
+                <w:rFonts w:ascii="Tahoma" w:hAnsi="Tahoma" w:cs="Tahoma"/>
+                <w:sz w:val="18"/>
+                <w:szCs w:val="18"/>
+              </w:rPr>
+              <w:t xml:space="preserve">s on the cloud and collecting field data through forms on phones and tablets.  </w:t>
+            </w:r>
+            <w:proofErr w:type="gramStart"/>
+            <w:r>
+              <w:rPr>
+                <w:rFonts w:ascii="Tahoma" w:hAnsi="Tahoma" w:cs="Tahoma"/>
+                <w:sz w:val="18"/>
+                <w:szCs w:val="18"/>
+              </w:rPr>
+              <w:t>Open source</w:t>
+            </w:r>
+            <w:proofErr w:type="gramEnd"/>
+            <w:r>
+              <w:rPr>
+                <w:rFonts w:ascii="Tahoma" w:hAnsi="Tahoma" w:cs="Tahoma"/>
+                <w:sz w:val="18"/>
+                <w:szCs w:val="18"/>
+              </w:rPr>
+              <w:t xml:space="preserve"> software with paid plans to simplify setup and maintenance.  Command line tools to interact with projects including for syncing and permissions.</w:t>
             </w:r>
           </w:p>
         </w:tc>

</xml_diff>

<commit_message>
don't remember - small change. should remove word file
</commit_message>
<xml_diff>
--- a/docs/Aquatic_restoration_and_fish_passage_resources.docx
+++ b/docs/Aquatic_restoration_and_fish_passage_resources.docx
@@ -784,7 +784,15 @@
                 <w:sz w:val="18"/>
                 <w:szCs w:val="18"/>
               </w:rPr>
-              <w:t xml:space="preserve">Public repository for development of and linking to restoration / conservation planning tools and concepts.  </w:t>
+              <w:t>Code</w:t>
+            </w:r>
+            <w:r>
+              <w:rPr>
+                <w:rFonts w:ascii="Tahoma" w:hAnsi="Tahoma" w:cs="Tahoma"/>
+                <w:sz w:val="18"/>
+                <w:szCs w:val="18"/>
+              </w:rPr>
+              <w:t xml:space="preserve"> repository for development of and linking to restoration / conservation planning tools and concepts.  </w:t>
             </w:r>
           </w:p>
         </w:tc>

</xml_diff>